<commit_message>
OOPS concepts: creation of class and object
</commit_message>
<xml_diff>
--- a/basics/Java Basics to advanced Tutorial 2025.docx
+++ b/basics/Java Basics to advanced Tutorial 2025.docx
@@ -3610,39 +3610,7 @@
           <w:sz w:val="28"/>
           <w:szCs w:val="28"/>
         </w:rPr>
-        <w:t xml:space="preserve">byte </w:t>
-      </w:r>
-      <w:r>
-        <w:rPr>
-          <w:rFonts w:ascii="Arial" w:hAnsi="Arial" w:cs="Arial"/>
-          <w:sz w:val="28"/>
-          <w:szCs w:val="28"/>
-        </w:rPr>
-        <w:t>b</w:t>
-      </w:r>
-      <w:r>
-        <w:rPr>
-          <w:rFonts w:ascii="Arial" w:hAnsi="Arial" w:cs="Arial"/>
-          <w:sz w:val="28"/>
-          <w:szCs w:val="28"/>
-        </w:rPr>
-        <w:t xml:space="preserve"> = </w:t>
-      </w:r>
-      <w:r>
-        <w:rPr>
-          <w:rFonts w:ascii="Arial" w:hAnsi="Arial" w:cs="Arial"/>
-          <w:sz w:val="28"/>
-          <w:szCs w:val="28"/>
-        </w:rPr>
-        <w:t>4</w:t>
-      </w:r>
-      <w:r>
-        <w:rPr>
-          <w:rFonts w:ascii="Arial" w:hAnsi="Arial" w:cs="Arial"/>
-          <w:sz w:val="28"/>
-          <w:szCs w:val="28"/>
-        </w:rPr>
-        <w:t>0;</w:t>
+        <w:t>byte b = 40;</w:t>
       </w:r>
     </w:p>
     <w:p>
@@ -4083,31 +4051,7 @@
           <w:sz w:val="28"/>
           <w:szCs w:val="28"/>
         </w:rPr>
-        <w:t>b</w:t>
-      </w:r>
-      <w:r>
-        <w:rPr>
-          <w:rFonts w:ascii="Arial" w:hAnsi="Arial" w:cs="Arial"/>
-          <w:sz w:val="28"/>
-          <w:szCs w:val="28"/>
-        </w:rPr>
-        <w:t xml:space="preserve"> = </w:t>
-      </w:r>
-      <w:r>
-        <w:rPr>
-          <w:rFonts w:ascii="Arial" w:hAnsi="Arial" w:cs="Arial"/>
-          <w:sz w:val="28"/>
-          <w:szCs w:val="28"/>
-        </w:rPr>
-        <w:t>8</w:t>
-      </w:r>
-      <w:r>
-        <w:rPr>
-          <w:rFonts w:ascii="Arial" w:hAnsi="Arial" w:cs="Arial"/>
-          <w:sz w:val="28"/>
-          <w:szCs w:val="28"/>
-        </w:rPr>
-        <w:t>;</w:t>
+        <w:t>b = 8;</w:t>
       </w:r>
     </w:p>
     <w:p>
@@ -4153,31 +4097,7 @@
           <w:sz w:val="28"/>
           <w:szCs w:val="28"/>
         </w:rPr>
-        <w:t xml:space="preserve">result </w:t>
-      </w:r>
-      <w:r>
-        <w:rPr>
-          <w:rFonts w:ascii="Arial" w:hAnsi="Arial" w:cs="Arial"/>
-          <w:sz w:val="28"/>
-          <w:szCs w:val="28"/>
-        </w:rPr>
-        <w:t xml:space="preserve">= </w:t>
-      </w:r>
-      <w:r>
-        <w:rPr>
-          <w:rFonts w:ascii="Arial" w:hAnsi="Arial" w:cs="Arial"/>
-          <w:sz w:val="28"/>
-          <w:szCs w:val="28"/>
-        </w:rPr>
-        <w:t>a + b</w:t>
-      </w:r>
-      <w:r>
-        <w:rPr>
-          <w:rFonts w:ascii="Arial" w:hAnsi="Arial" w:cs="Arial"/>
-          <w:sz w:val="28"/>
-          <w:szCs w:val="28"/>
-        </w:rPr>
-        <w:t>;</w:t>
+        <w:t>result = a + b;</w:t>
       </w:r>
       <w:r>
         <w:rPr>
@@ -4220,23 +4140,7 @@
           <w:sz w:val="28"/>
           <w:szCs w:val="28"/>
         </w:rPr>
-        <w:t xml:space="preserve">result = a </w:t>
-      </w:r>
-      <w:r>
-        <w:rPr>
-          <w:rFonts w:ascii="Arial" w:hAnsi="Arial" w:cs="Arial"/>
-          <w:sz w:val="28"/>
-          <w:szCs w:val="28"/>
-        </w:rPr>
-        <w:t>-</w:t>
-      </w:r>
-      <w:r>
-        <w:rPr>
-          <w:rFonts w:ascii="Arial" w:hAnsi="Arial" w:cs="Arial"/>
-          <w:sz w:val="28"/>
-          <w:szCs w:val="28"/>
-        </w:rPr>
-        <w:t xml:space="preserve"> b;</w:t>
+        <w:t>result = a - b;</w:t>
       </w:r>
       <w:r>
         <w:rPr>
@@ -4279,23 +4183,7 @@
           <w:sz w:val="28"/>
           <w:szCs w:val="28"/>
         </w:rPr>
-        <w:t xml:space="preserve">result = a </w:t>
-      </w:r>
-      <w:r>
-        <w:rPr>
-          <w:rFonts w:ascii="Arial" w:hAnsi="Arial" w:cs="Arial"/>
-          <w:sz w:val="28"/>
-          <w:szCs w:val="28"/>
-        </w:rPr>
-        <w:t>*</w:t>
-      </w:r>
-      <w:r>
-        <w:rPr>
-          <w:rFonts w:ascii="Arial" w:hAnsi="Arial" w:cs="Arial"/>
-          <w:sz w:val="28"/>
-          <w:szCs w:val="28"/>
-        </w:rPr>
-        <w:t xml:space="preserve"> b;</w:t>
+        <w:t>result = a * b;</w:t>
       </w:r>
       <w:r>
         <w:rPr>
@@ -4338,23 +4226,7 @@
           <w:sz w:val="28"/>
           <w:szCs w:val="28"/>
         </w:rPr>
-        <w:t xml:space="preserve">result = a </w:t>
-      </w:r>
-      <w:r>
-        <w:rPr>
-          <w:rFonts w:ascii="Arial" w:hAnsi="Arial" w:cs="Arial"/>
-          <w:sz w:val="28"/>
-          <w:szCs w:val="28"/>
-        </w:rPr>
-        <w:t>/</w:t>
-      </w:r>
-      <w:r>
-        <w:rPr>
-          <w:rFonts w:ascii="Arial" w:hAnsi="Arial" w:cs="Arial"/>
-          <w:sz w:val="28"/>
-          <w:szCs w:val="28"/>
-        </w:rPr>
-        <w:t xml:space="preserve"> b;</w:t>
+        <w:t>result = a / b;</w:t>
       </w:r>
       <w:r>
         <w:rPr>
@@ -4397,23 +4269,7 @@
           <w:sz w:val="28"/>
           <w:szCs w:val="28"/>
         </w:rPr>
-        <w:t xml:space="preserve">result = a </w:t>
-      </w:r>
-      <w:r>
-        <w:rPr>
-          <w:rFonts w:ascii="Arial" w:hAnsi="Arial" w:cs="Arial"/>
-          <w:sz w:val="28"/>
-          <w:szCs w:val="28"/>
-        </w:rPr>
-        <w:t>%</w:t>
-      </w:r>
-      <w:r>
-        <w:rPr>
-          <w:rFonts w:ascii="Arial" w:hAnsi="Arial" w:cs="Arial"/>
-          <w:sz w:val="28"/>
-          <w:szCs w:val="28"/>
-        </w:rPr>
-        <w:t xml:space="preserve"> b;</w:t>
+        <w:t>result = a % b;</w:t>
       </w:r>
       <w:r>
         <w:rPr>
@@ -4456,23 +4312,7 @@
           <w:sz w:val="28"/>
           <w:szCs w:val="28"/>
         </w:rPr>
-        <w:t>result = a+</w:t>
-      </w:r>
-      <w:r>
-        <w:rPr>
-          <w:rFonts w:ascii="Arial" w:hAnsi="Arial" w:cs="Arial"/>
-          <w:sz w:val="28"/>
-          <w:szCs w:val="28"/>
-        </w:rPr>
-        <w:t>+</w:t>
-      </w:r>
-      <w:r>
-        <w:rPr>
-          <w:rFonts w:ascii="Arial" w:hAnsi="Arial" w:cs="Arial"/>
-          <w:sz w:val="28"/>
-          <w:szCs w:val="28"/>
-        </w:rPr>
-        <w:t>;</w:t>
+        <w:t>result = a++;</w:t>
       </w:r>
       <w:r>
         <w:rPr>
@@ -4515,23 +4355,7 @@
           <w:sz w:val="28"/>
           <w:szCs w:val="28"/>
         </w:rPr>
-        <w:t xml:space="preserve">result = </w:t>
-      </w:r>
-      <w:r>
-        <w:rPr>
-          <w:rFonts w:ascii="Arial" w:hAnsi="Arial" w:cs="Arial"/>
-          <w:sz w:val="28"/>
-          <w:szCs w:val="28"/>
-        </w:rPr>
-        <w:t>++</w:t>
-      </w:r>
-      <w:r>
-        <w:rPr>
-          <w:rFonts w:ascii="Arial" w:hAnsi="Arial" w:cs="Arial"/>
-          <w:sz w:val="28"/>
-          <w:szCs w:val="28"/>
-        </w:rPr>
-        <w:t>a;</w:t>
+        <w:t>result = ++a;</w:t>
       </w:r>
       <w:r>
         <w:rPr>
@@ -4540,13 +4364,6 @@
           <w:szCs w:val="28"/>
         </w:rPr>
         <w:tab/>
-      </w:r>
-      <w:r>
-        <w:rPr>
-          <w:rFonts w:ascii="Arial" w:hAnsi="Arial" w:cs="Arial"/>
-          <w:sz w:val="28"/>
-          <w:szCs w:val="28"/>
-        </w:rPr>
         <w:t>// increment (prefix)</w:t>
       </w:r>
     </w:p>
@@ -4582,23 +4399,7 @@
           <w:sz w:val="28"/>
           <w:szCs w:val="28"/>
         </w:rPr>
-        <w:t xml:space="preserve">result = </w:t>
-      </w:r>
-      <w:r>
-        <w:rPr>
-          <w:rFonts w:ascii="Arial" w:hAnsi="Arial" w:cs="Arial"/>
-          <w:sz w:val="28"/>
-          <w:szCs w:val="28"/>
-        </w:rPr>
-        <w:t>--b</w:t>
-      </w:r>
-      <w:r>
-        <w:rPr>
-          <w:rFonts w:ascii="Arial" w:hAnsi="Arial" w:cs="Arial"/>
-          <w:sz w:val="28"/>
-          <w:szCs w:val="28"/>
-        </w:rPr>
-        <w:t>;</w:t>
+        <w:t>result = --b;</w:t>
       </w:r>
       <w:r>
         <w:rPr>
@@ -4607,30 +4408,7 @@
           <w:szCs w:val="28"/>
         </w:rPr>
         <w:tab/>
-      </w:r>
-      <w:r>
-        <w:rPr>
-          <w:rFonts w:ascii="Arial" w:hAnsi="Arial" w:cs="Arial"/>
-          <w:sz w:val="28"/>
-          <w:szCs w:val="28"/>
-        </w:rPr>
-        <w:t xml:space="preserve">// </w:t>
-      </w:r>
-      <w:r>
-        <w:rPr>
-          <w:rFonts w:ascii="Arial" w:hAnsi="Arial" w:cs="Arial"/>
-          <w:sz w:val="28"/>
-          <w:szCs w:val="28"/>
-        </w:rPr>
-        <w:t>de</w:t>
-      </w:r>
-      <w:r>
-        <w:rPr>
-          <w:rFonts w:ascii="Arial" w:hAnsi="Arial" w:cs="Arial"/>
-          <w:sz w:val="28"/>
-          <w:szCs w:val="28"/>
-        </w:rPr>
-        <w:t>crement (prefix)</w:t>
+        <w:t>// decrement (prefix)</w:t>
       </w:r>
     </w:p>
     <w:p>
@@ -4664,23 +4442,7 @@
           <w:sz w:val="28"/>
           <w:szCs w:val="28"/>
         </w:rPr>
-        <w:t>result = b</w:t>
-      </w:r>
-      <w:r>
-        <w:rPr>
-          <w:rFonts w:ascii="Arial" w:hAnsi="Arial" w:cs="Arial"/>
-          <w:sz w:val="28"/>
-          <w:szCs w:val="28"/>
-        </w:rPr>
-        <w:t>--</w:t>
-      </w:r>
-      <w:r>
-        <w:rPr>
-          <w:rFonts w:ascii="Arial" w:hAnsi="Arial" w:cs="Arial"/>
-          <w:sz w:val="28"/>
-          <w:szCs w:val="28"/>
-        </w:rPr>
-        <w:t>;</w:t>
+        <w:t>result = b--;</w:t>
       </w:r>
       <w:r>
         <w:rPr>
@@ -4689,30 +4451,7 @@
           <w:szCs w:val="28"/>
         </w:rPr>
         <w:tab/>
-      </w:r>
-      <w:r>
-        <w:rPr>
-          <w:rFonts w:ascii="Arial" w:hAnsi="Arial" w:cs="Arial"/>
-          <w:sz w:val="28"/>
-          <w:szCs w:val="28"/>
-        </w:rPr>
-        <w:t xml:space="preserve">// </w:t>
-      </w:r>
-      <w:r>
-        <w:rPr>
-          <w:rFonts w:ascii="Arial" w:hAnsi="Arial" w:cs="Arial"/>
-          <w:sz w:val="28"/>
-          <w:szCs w:val="28"/>
-        </w:rPr>
-        <w:t>de</w:t>
-      </w:r>
-      <w:r>
-        <w:rPr>
-          <w:rFonts w:ascii="Arial" w:hAnsi="Arial" w:cs="Arial"/>
-          <w:sz w:val="28"/>
-          <w:szCs w:val="28"/>
-        </w:rPr>
-        <w:t>crement (postfix)</w:t>
+        <w:t>// decrement (postfix)</w:t>
       </w:r>
     </w:p>
     <w:p>
@@ -5232,15 +4971,7 @@
           <w:szCs w:val="28"/>
         </w:rPr>
         <w:tab/>
-        <w:t xml:space="preserve">// </w:t>
-      </w:r>
-      <w:r>
-        <w:rPr>
-          <w:rFonts w:ascii="Arial" w:hAnsi="Arial" w:cs="Arial"/>
-          <w:sz w:val="28"/>
-          <w:szCs w:val="28"/>
-        </w:rPr>
-        <w:t>not equal to. Result: true</w:t>
+        <w:t>// not equal to. Result: true</w:t>
       </w:r>
     </w:p>
     <w:p>
@@ -5293,6 +5024,372 @@
           <w:szCs w:val="28"/>
         </w:rPr>
         <w:tab/>
+      </w:r>
+      <w:r>
+        <w:rPr>
+          <w:rFonts w:ascii="Arial" w:hAnsi="Arial" w:cs="Arial"/>
+          <w:sz w:val="28"/>
+          <w:szCs w:val="28"/>
+        </w:rPr>
+        <w:tab/>
+        <w:t>// greater than. false</w:t>
+      </w:r>
+    </w:p>
+    <w:p>
+      <w:pPr>
+        <w:spacing w:line="360" w:lineRule="auto"/>
+        <w:rPr>
+          <w:rFonts w:ascii="Arial" w:hAnsi="Arial" w:cs="Arial"/>
+          <w:sz w:val="28"/>
+          <w:szCs w:val="28"/>
+        </w:rPr>
+      </w:pPr>
+      <w:proofErr w:type="spellStart"/>
+      <w:r>
+        <w:rPr>
+          <w:rFonts w:ascii="Arial" w:hAnsi="Arial" w:cs="Arial"/>
+          <w:sz w:val="28"/>
+          <w:szCs w:val="28"/>
+        </w:rPr>
+        <w:t>boolean</w:t>
+      </w:r>
+      <w:proofErr w:type="spellEnd"/>
+      <w:r>
+        <w:rPr>
+          <w:rFonts w:ascii="Arial" w:hAnsi="Arial" w:cs="Arial"/>
+          <w:sz w:val="28"/>
+          <w:szCs w:val="28"/>
+        </w:rPr>
+        <w:t xml:space="preserve"> result = x &lt; y;</w:t>
+      </w:r>
+      <w:r>
+        <w:rPr>
+          <w:rFonts w:ascii="Arial" w:hAnsi="Arial" w:cs="Arial"/>
+          <w:sz w:val="28"/>
+          <w:szCs w:val="28"/>
+        </w:rPr>
+        <w:tab/>
+      </w:r>
+      <w:r>
+        <w:rPr>
+          <w:rFonts w:ascii="Arial" w:hAnsi="Arial" w:cs="Arial"/>
+          <w:sz w:val="28"/>
+          <w:szCs w:val="28"/>
+        </w:rPr>
+        <w:tab/>
+        <w:t>// less than. Result: true</w:t>
+      </w:r>
+    </w:p>
+    <w:p>
+      <w:pPr>
+        <w:spacing w:line="360" w:lineRule="auto"/>
+        <w:rPr>
+          <w:rFonts w:ascii="Arial" w:hAnsi="Arial" w:cs="Arial"/>
+          <w:sz w:val="28"/>
+          <w:szCs w:val="28"/>
+        </w:rPr>
+      </w:pPr>
+      <w:proofErr w:type="spellStart"/>
+      <w:r>
+        <w:rPr>
+          <w:rFonts w:ascii="Arial" w:hAnsi="Arial" w:cs="Arial"/>
+          <w:sz w:val="28"/>
+          <w:szCs w:val="28"/>
+        </w:rPr>
+        <w:t>boolean</w:t>
+      </w:r>
+      <w:proofErr w:type="spellEnd"/>
+      <w:r>
+        <w:rPr>
+          <w:rFonts w:ascii="Arial" w:hAnsi="Arial" w:cs="Arial"/>
+          <w:sz w:val="28"/>
+          <w:szCs w:val="28"/>
+        </w:rPr>
+        <w:t xml:space="preserve"> result = x &lt;= y;</w:t>
+      </w:r>
+      <w:r>
+        <w:rPr>
+          <w:rFonts w:ascii="Arial" w:hAnsi="Arial" w:cs="Arial"/>
+          <w:sz w:val="28"/>
+          <w:szCs w:val="28"/>
+        </w:rPr>
+        <w:tab/>
+        <w:t>// less than or equal to. Result: true</w:t>
+      </w:r>
+    </w:p>
+    <w:p>
+      <w:pPr>
+        <w:spacing w:line="360" w:lineRule="auto"/>
+        <w:rPr>
+          <w:rFonts w:ascii="Arial" w:hAnsi="Arial" w:cs="Arial"/>
+          <w:sz w:val="28"/>
+          <w:szCs w:val="28"/>
+        </w:rPr>
+      </w:pPr>
+      <w:proofErr w:type="spellStart"/>
+      <w:r>
+        <w:rPr>
+          <w:rFonts w:ascii="Arial" w:hAnsi="Arial" w:cs="Arial"/>
+          <w:sz w:val="28"/>
+          <w:szCs w:val="28"/>
+        </w:rPr>
+        <w:t>boolean</w:t>
+      </w:r>
+      <w:proofErr w:type="spellEnd"/>
+      <w:r>
+        <w:rPr>
+          <w:rFonts w:ascii="Arial" w:hAnsi="Arial" w:cs="Arial"/>
+          <w:sz w:val="28"/>
+          <w:szCs w:val="28"/>
+        </w:rPr>
+        <w:t xml:space="preserve"> result = x &gt;= y;</w:t>
+      </w:r>
+      <w:r>
+        <w:rPr>
+          <w:rFonts w:ascii="Arial" w:hAnsi="Arial" w:cs="Arial"/>
+          <w:sz w:val="28"/>
+          <w:szCs w:val="28"/>
+        </w:rPr>
+        <w:tab/>
+        <w:t>// greater than or equal to. Result: true</w:t>
+      </w:r>
+    </w:p>
+    <w:p>
+      <w:pPr>
+        <w:spacing w:line="360" w:lineRule="auto"/>
+        <w:rPr>
+          <w:rFonts w:ascii="Arial" w:hAnsi="Arial" w:cs="Arial"/>
+          <w:sz w:val="28"/>
+          <w:szCs w:val="28"/>
+        </w:rPr>
+      </w:pPr>
+      <w:r>
+        <w:rPr>
+          <w:rFonts w:ascii="Arial" w:hAnsi="Arial" w:cs="Arial"/>
+          <w:sz w:val="28"/>
+          <w:szCs w:val="28"/>
+        </w:rPr>
+        <w:t>```</w:t>
+      </w:r>
+    </w:p>
+    <w:p>
+      <w:pPr>
+        <w:spacing w:line="360" w:lineRule="auto"/>
+        <w:rPr>
+          <w:rFonts w:ascii="Arial" w:hAnsi="Arial" w:cs="Arial"/>
+          <w:sz w:val="28"/>
+          <w:szCs w:val="28"/>
+        </w:rPr>
+      </w:pPr>
+    </w:p>
+    <w:p>
+      <w:pPr>
+        <w:spacing w:line="360" w:lineRule="auto"/>
+        <w:rPr>
+          <w:rFonts w:ascii="Arial" w:hAnsi="Arial" w:cs="Arial"/>
+          <w:sz w:val="28"/>
+          <w:szCs w:val="28"/>
+        </w:rPr>
+      </w:pPr>
+    </w:p>
+    <w:p>
+      <w:pPr>
+        <w:spacing w:line="360" w:lineRule="auto"/>
+        <w:rPr>
+          <w:rFonts w:ascii="Arial" w:hAnsi="Arial" w:cs="Arial"/>
+          <w:b/>
+          <w:bCs/>
+          <w:sz w:val="28"/>
+          <w:szCs w:val="28"/>
+        </w:rPr>
+      </w:pPr>
+      <w:r>
+        <w:rPr>
+          <w:rFonts w:ascii="Arial" w:hAnsi="Arial" w:cs="Arial"/>
+          <w:b/>
+          <w:bCs/>
+          <w:sz w:val="28"/>
+          <w:szCs w:val="28"/>
+        </w:rPr>
+        <w:t>Logical</w:t>
+      </w:r>
+      <w:r>
+        <w:rPr>
+          <w:rFonts w:ascii="Arial" w:hAnsi="Arial" w:cs="Arial"/>
+          <w:b/>
+          <w:bCs/>
+          <w:sz w:val="28"/>
+          <w:szCs w:val="28"/>
+        </w:rPr>
+        <w:t xml:space="preserve"> Operators:</w:t>
+      </w:r>
+    </w:p>
+    <w:p>
+      <w:pPr>
+        <w:spacing w:line="360" w:lineRule="auto"/>
+        <w:rPr>
+          <w:rFonts w:ascii="Arial" w:hAnsi="Arial" w:cs="Arial"/>
+          <w:sz w:val="28"/>
+          <w:szCs w:val="28"/>
+        </w:rPr>
+      </w:pPr>
+      <w:r>
+        <w:rPr>
+          <w:rFonts w:ascii="Arial" w:hAnsi="Arial" w:cs="Arial"/>
+          <w:sz w:val="28"/>
+          <w:szCs w:val="28"/>
+        </w:rPr>
+        <w:t>```</w:t>
+      </w:r>
+      <w:r>
+        <w:rPr>
+          <w:rFonts w:ascii="Arial" w:hAnsi="Arial" w:cs="Arial"/>
+          <w:sz w:val="28"/>
+          <w:szCs w:val="28"/>
+        </w:rPr>
+        <w:t>Java</w:t>
+      </w:r>
+    </w:p>
+    <w:p>
+      <w:pPr>
+        <w:spacing w:line="360" w:lineRule="auto"/>
+        <w:rPr>
+          <w:rFonts w:ascii="Arial" w:hAnsi="Arial" w:cs="Arial"/>
+          <w:sz w:val="28"/>
+          <w:szCs w:val="28"/>
+        </w:rPr>
+      </w:pPr>
+      <w:proofErr w:type="spellStart"/>
+      <w:r>
+        <w:rPr>
+          <w:rFonts w:ascii="Arial" w:hAnsi="Arial" w:cs="Arial"/>
+          <w:sz w:val="28"/>
+          <w:szCs w:val="28"/>
+        </w:rPr>
+        <w:t>boolean</w:t>
+      </w:r>
+      <w:proofErr w:type="spellEnd"/>
+      <w:r>
+        <w:rPr>
+          <w:rFonts w:ascii="Arial" w:hAnsi="Arial" w:cs="Arial"/>
+          <w:sz w:val="28"/>
+          <w:szCs w:val="28"/>
+        </w:rPr>
+        <w:t xml:space="preserve"> x = </w:t>
+      </w:r>
+      <w:r>
+        <w:rPr>
+          <w:rFonts w:ascii="Arial" w:hAnsi="Arial" w:cs="Arial"/>
+          <w:sz w:val="28"/>
+          <w:szCs w:val="28"/>
+        </w:rPr>
+        <w:t>true</w:t>
+      </w:r>
+      <w:r>
+        <w:rPr>
+          <w:rFonts w:ascii="Arial" w:hAnsi="Arial" w:cs="Arial"/>
+          <w:sz w:val="28"/>
+          <w:szCs w:val="28"/>
+        </w:rPr>
+        <w:t>;</w:t>
+      </w:r>
+    </w:p>
+    <w:p>
+      <w:pPr>
+        <w:spacing w:line="360" w:lineRule="auto"/>
+        <w:rPr>
+          <w:rFonts w:ascii="Arial" w:hAnsi="Arial" w:cs="Arial"/>
+          <w:sz w:val="28"/>
+          <w:szCs w:val="28"/>
+        </w:rPr>
+      </w:pPr>
+      <w:proofErr w:type="spellStart"/>
+      <w:r>
+        <w:rPr>
+          <w:rFonts w:ascii="Arial" w:hAnsi="Arial" w:cs="Arial"/>
+          <w:sz w:val="28"/>
+          <w:szCs w:val="28"/>
+        </w:rPr>
+        <w:t>boolean</w:t>
+      </w:r>
+      <w:proofErr w:type="spellEnd"/>
+      <w:r>
+        <w:rPr>
+          <w:rFonts w:ascii="Arial" w:hAnsi="Arial" w:cs="Arial"/>
+          <w:sz w:val="28"/>
+          <w:szCs w:val="28"/>
+        </w:rPr>
+        <w:t xml:space="preserve"> y = </w:t>
+      </w:r>
+      <w:r>
+        <w:rPr>
+          <w:rFonts w:ascii="Arial" w:hAnsi="Arial" w:cs="Arial"/>
+          <w:sz w:val="28"/>
+          <w:szCs w:val="28"/>
+        </w:rPr>
+        <w:t>false</w:t>
+      </w:r>
+      <w:r>
+        <w:rPr>
+          <w:rFonts w:ascii="Arial" w:hAnsi="Arial" w:cs="Arial"/>
+          <w:sz w:val="28"/>
+          <w:szCs w:val="28"/>
+        </w:rPr>
+        <w:t>;</w:t>
+      </w:r>
+    </w:p>
+    <w:p>
+      <w:pPr>
+        <w:spacing w:line="360" w:lineRule="auto"/>
+        <w:rPr>
+          <w:rFonts w:ascii="Arial" w:hAnsi="Arial" w:cs="Arial"/>
+          <w:sz w:val="28"/>
+          <w:szCs w:val="28"/>
+        </w:rPr>
+      </w:pPr>
+    </w:p>
+    <w:p>
+      <w:pPr>
+        <w:spacing w:line="360" w:lineRule="auto"/>
+        <w:rPr>
+          <w:rFonts w:ascii="Arial" w:hAnsi="Arial" w:cs="Arial"/>
+          <w:sz w:val="28"/>
+          <w:szCs w:val="28"/>
+        </w:rPr>
+      </w:pPr>
+      <w:proofErr w:type="spellStart"/>
+      <w:r>
+        <w:rPr>
+          <w:rFonts w:ascii="Arial" w:hAnsi="Arial" w:cs="Arial"/>
+          <w:sz w:val="28"/>
+          <w:szCs w:val="28"/>
+        </w:rPr>
+        <w:t>boolean</w:t>
+      </w:r>
+      <w:proofErr w:type="spellEnd"/>
+      <w:r>
+        <w:rPr>
+          <w:rFonts w:ascii="Arial" w:hAnsi="Arial" w:cs="Arial"/>
+          <w:sz w:val="28"/>
+          <w:szCs w:val="28"/>
+        </w:rPr>
+        <w:t xml:space="preserve"> result = </w:t>
+      </w:r>
+      <w:r>
+        <w:rPr>
+          <w:rFonts w:ascii="Arial" w:hAnsi="Arial" w:cs="Arial"/>
+          <w:sz w:val="28"/>
+          <w:szCs w:val="28"/>
+        </w:rPr>
+        <w:t>x &amp;&amp; y</w:t>
+      </w:r>
+      <w:r>
+        <w:rPr>
+          <w:rFonts w:ascii="Arial" w:hAnsi="Arial" w:cs="Arial"/>
+          <w:sz w:val="28"/>
+          <w:szCs w:val="28"/>
+        </w:rPr>
+        <w:t xml:space="preserve">; </w:t>
       </w:r>
       <w:r>
         <w:rPr>
@@ -5309,15 +5406,15 @@
           <w:sz w:val="28"/>
           <w:szCs w:val="28"/>
         </w:rPr>
-        <w:t xml:space="preserve">greater than. </w:t>
-      </w:r>
-      <w:r>
-        <w:rPr>
-          <w:rFonts w:ascii="Arial" w:hAnsi="Arial" w:cs="Arial"/>
-          <w:sz w:val="28"/>
-          <w:szCs w:val="28"/>
-        </w:rPr>
-        <w:t>false</w:t>
+        <w:t xml:space="preserve">logical and. </w:t>
+      </w:r>
+      <w:r>
+        <w:rPr>
+          <w:rFonts w:ascii="Arial" w:hAnsi="Arial" w:cs="Arial"/>
+          <w:sz w:val="28"/>
+          <w:szCs w:val="28"/>
+        </w:rPr>
+        <w:t>result: false</w:t>
       </w:r>
     </w:p>
     <w:p>
@@ -5345,23 +5442,33 @@
           <w:sz w:val="28"/>
           <w:szCs w:val="28"/>
         </w:rPr>
-        <w:t xml:space="preserve"> result = x </w:t>
-      </w:r>
-      <w:r>
-        <w:rPr>
-          <w:rFonts w:ascii="Arial" w:hAnsi="Arial" w:cs="Arial"/>
-          <w:sz w:val="28"/>
-          <w:szCs w:val="28"/>
-        </w:rPr>
-        <w:t>&lt;</w:t>
-      </w:r>
-      <w:r>
-        <w:rPr>
-          <w:rFonts w:ascii="Arial" w:hAnsi="Arial" w:cs="Arial"/>
-          <w:sz w:val="28"/>
-          <w:szCs w:val="28"/>
-        </w:rPr>
-        <w:t xml:space="preserve"> y;</w:t>
+        <w:t xml:space="preserve"> result </w:t>
+      </w:r>
+      <w:proofErr w:type="gramStart"/>
+      <w:r>
+        <w:rPr>
+          <w:rFonts w:ascii="Arial" w:hAnsi="Arial" w:cs="Arial"/>
+          <w:sz w:val="28"/>
+          <w:szCs w:val="28"/>
+        </w:rPr>
+        <w:t>= !</w:t>
+      </w:r>
+      <w:r>
+        <w:rPr>
+          <w:rFonts w:ascii="Arial" w:hAnsi="Arial" w:cs="Arial"/>
+          <w:sz w:val="28"/>
+          <w:szCs w:val="28"/>
+        </w:rPr>
+        <w:t>x</w:t>
+      </w:r>
+      <w:proofErr w:type="gramEnd"/>
+      <w:r>
+        <w:rPr>
+          <w:rFonts w:ascii="Arial" w:hAnsi="Arial" w:cs="Arial"/>
+          <w:sz w:val="28"/>
+          <w:szCs w:val="28"/>
+        </w:rPr>
+        <w:t xml:space="preserve">; </w:t>
       </w:r>
       <w:r>
         <w:rPr>
@@ -5370,6 +5477,67 @@
           <w:szCs w:val="28"/>
         </w:rPr>
         <w:tab/>
+        <w:t>// logical not. result: false</w:t>
+      </w:r>
+    </w:p>
+    <w:p>
+      <w:pPr>
+        <w:spacing w:line="360" w:lineRule="auto"/>
+        <w:rPr>
+          <w:rFonts w:ascii="Arial" w:hAnsi="Arial" w:cs="Arial"/>
+          <w:sz w:val="28"/>
+          <w:szCs w:val="28"/>
+        </w:rPr>
+      </w:pPr>
+      <w:proofErr w:type="spellStart"/>
+      <w:r>
+        <w:rPr>
+          <w:rFonts w:ascii="Arial" w:hAnsi="Arial" w:cs="Arial"/>
+          <w:sz w:val="28"/>
+          <w:szCs w:val="28"/>
+        </w:rPr>
+        <w:t>boolean</w:t>
+      </w:r>
+      <w:proofErr w:type="spellEnd"/>
+      <w:r>
+        <w:rPr>
+          <w:rFonts w:ascii="Arial" w:hAnsi="Arial" w:cs="Arial"/>
+          <w:sz w:val="28"/>
+          <w:szCs w:val="28"/>
+        </w:rPr>
+        <w:t xml:space="preserve"> result = </w:t>
+      </w:r>
+      <w:r>
+        <w:rPr>
+          <w:rFonts w:ascii="Arial" w:hAnsi="Arial" w:cs="Arial"/>
+          <w:sz w:val="28"/>
+          <w:szCs w:val="28"/>
+        </w:rPr>
+        <w:t xml:space="preserve">x </w:t>
+      </w:r>
+      <w:r>
+        <w:rPr>
+          <w:rFonts w:ascii="Arial" w:hAnsi="Arial" w:cs="Arial"/>
+          <w:sz w:val="28"/>
+          <w:szCs w:val="28"/>
+        </w:rPr>
+        <w:t>||</w:t>
+      </w:r>
+      <w:r>
+        <w:rPr>
+          <w:rFonts w:ascii="Arial" w:hAnsi="Arial" w:cs="Arial"/>
+          <w:sz w:val="28"/>
+          <w:szCs w:val="28"/>
+        </w:rPr>
+        <w:t xml:space="preserve"> y</w:t>
+      </w:r>
+      <w:r>
+        <w:rPr>
+          <w:rFonts w:ascii="Arial" w:hAnsi="Arial" w:cs="Arial"/>
+          <w:sz w:val="28"/>
+          <w:szCs w:val="28"/>
+        </w:rPr>
+        <w:t xml:space="preserve">; </w:t>
       </w:r>
       <w:r>
         <w:rPr>
@@ -5378,611 +5546,7 @@
           <w:szCs w:val="28"/>
         </w:rPr>
         <w:tab/>
-      </w:r>
-      <w:r>
-        <w:rPr>
-          <w:rFonts w:ascii="Arial" w:hAnsi="Arial" w:cs="Arial"/>
-          <w:sz w:val="28"/>
-          <w:szCs w:val="28"/>
-        </w:rPr>
-        <w:t xml:space="preserve">// </w:t>
-      </w:r>
-      <w:r>
-        <w:rPr>
-          <w:rFonts w:ascii="Arial" w:hAnsi="Arial" w:cs="Arial"/>
-          <w:sz w:val="28"/>
-          <w:szCs w:val="28"/>
-        </w:rPr>
-        <w:t>less than. Result: true</w:t>
-      </w:r>
-    </w:p>
-    <w:p>
-      <w:pPr>
-        <w:spacing w:line="360" w:lineRule="auto"/>
-        <w:rPr>
-          <w:rFonts w:ascii="Arial" w:hAnsi="Arial" w:cs="Arial"/>
-          <w:sz w:val="28"/>
-          <w:szCs w:val="28"/>
-        </w:rPr>
-      </w:pPr>
-      <w:proofErr w:type="spellStart"/>
-      <w:r>
-        <w:rPr>
-          <w:rFonts w:ascii="Arial" w:hAnsi="Arial" w:cs="Arial"/>
-          <w:sz w:val="28"/>
-          <w:szCs w:val="28"/>
-        </w:rPr>
-        <w:t>boolean</w:t>
-      </w:r>
-      <w:proofErr w:type="spellEnd"/>
-      <w:r>
-        <w:rPr>
-          <w:rFonts w:ascii="Arial" w:hAnsi="Arial" w:cs="Arial"/>
-          <w:sz w:val="28"/>
-          <w:szCs w:val="28"/>
-        </w:rPr>
-        <w:t xml:space="preserve"> result = x &lt;</w:t>
-      </w:r>
-      <w:r>
-        <w:rPr>
-          <w:rFonts w:ascii="Arial" w:hAnsi="Arial" w:cs="Arial"/>
-          <w:sz w:val="28"/>
-          <w:szCs w:val="28"/>
-        </w:rPr>
-        <w:t>=</w:t>
-      </w:r>
-      <w:r>
-        <w:rPr>
-          <w:rFonts w:ascii="Arial" w:hAnsi="Arial" w:cs="Arial"/>
-          <w:sz w:val="28"/>
-          <w:szCs w:val="28"/>
-        </w:rPr>
-        <w:t xml:space="preserve"> y;</w:t>
-      </w:r>
-      <w:r>
-        <w:rPr>
-          <w:rFonts w:ascii="Arial" w:hAnsi="Arial" w:cs="Arial"/>
-          <w:sz w:val="28"/>
-          <w:szCs w:val="28"/>
-        </w:rPr>
-        <w:tab/>
-        <w:t>// less than</w:t>
-      </w:r>
-      <w:r>
-        <w:rPr>
-          <w:rFonts w:ascii="Arial" w:hAnsi="Arial" w:cs="Arial"/>
-          <w:sz w:val="28"/>
-          <w:szCs w:val="28"/>
-        </w:rPr>
-        <w:t xml:space="preserve"> or equal to</w:t>
-      </w:r>
-      <w:r>
-        <w:rPr>
-          <w:rFonts w:ascii="Arial" w:hAnsi="Arial" w:cs="Arial"/>
-          <w:sz w:val="28"/>
-          <w:szCs w:val="28"/>
-        </w:rPr>
-        <w:t>. Result: true</w:t>
-      </w:r>
-    </w:p>
-    <w:p>
-      <w:pPr>
-        <w:spacing w:line="360" w:lineRule="auto"/>
-        <w:rPr>
-          <w:rFonts w:ascii="Arial" w:hAnsi="Arial" w:cs="Arial"/>
-          <w:sz w:val="28"/>
-          <w:szCs w:val="28"/>
-        </w:rPr>
-      </w:pPr>
-      <w:proofErr w:type="spellStart"/>
-      <w:r>
-        <w:rPr>
-          <w:rFonts w:ascii="Arial" w:hAnsi="Arial" w:cs="Arial"/>
-          <w:sz w:val="28"/>
-          <w:szCs w:val="28"/>
-        </w:rPr>
-        <w:t>boolean</w:t>
-      </w:r>
-      <w:proofErr w:type="spellEnd"/>
-      <w:r>
-        <w:rPr>
-          <w:rFonts w:ascii="Arial" w:hAnsi="Arial" w:cs="Arial"/>
-          <w:sz w:val="28"/>
-          <w:szCs w:val="28"/>
-        </w:rPr>
-        <w:t xml:space="preserve"> result = x </w:t>
-      </w:r>
-      <w:r>
-        <w:rPr>
-          <w:rFonts w:ascii="Arial" w:hAnsi="Arial" w:cs="Arial"/>
-          <w:sz w:val="28"/>
-          <w:szCs w:val="28"/>
-        </w:rPr>
-        <w:t>&gt;=</w:t>
-      </w:r>
-      <w:r>
-        <w:rPr>
-          <w:rFonts w:ascii="Arial" w:hAnsi="Arial" w:cs="Arial"/>
-          <w:sz w:val="28"/>
-          <w:szCs w:val="28"/>
-        </w:rPr>
-        <w:t xml:space="preserve"> y;</w:t>
-      </w:r>
-      <w:r>
-        <w:rPr>
-          <w:rFonts w:ascii="Arial" w:hAnsi="Arial" w:cs="Arial"/>
-          <w:sz w:val="28"/>
-          <w:szCs w:val="28"/>
-        </w:rPr>
-        <w:tab/>
-        <w:t xml:space="preserve">// </w:t>
-      </w:r>
-      <w:r>
-        <w:rPr>
-          <w:rFonts w:ascii="Arial" w:hAnsi="Arial" w:cs="Arial"/>
-          <w:sz w:val="28"/>
-          <w:szCs w:val="28"/>
-        </w:rPr>
-        <w:t>greater</w:t>
-      </w:r>
-      <w:r>
-        <w:rPr>
-          <w:rFonts w:ascii="Arial" w:hAnsi="Arial" w:cs="Arial"/>
-          <w:sz w:val="28"/>
-          <w:szCs w:val="28"/>
-        </w:rPr>
-        <w:t xml:space="preserve"> than</w:t>
-      </w:r>
-      <w:r>
-        <w:rPr>
-          <w:rFonts w:ascii="Arial" w:hAnsi="Arial" w:cs="Arial"/>
-          <w:sz w:val="28"/>
-          <w:szCs w:val="28"/>
-        </w:rPr>
-        <w:t xml:space="preserve"> or equal to</w:t>
-      </w:r>
-      <w:r>
-        <w:rPr>
-          <w:rFonts w:ascii="Arial" w:hAnsi="Arial" w:cs="Arial"/>
-          <w:sz w:val="28"/>
-          <w:szCs w:val="28"/>
-        </w:rPr>
-        <w:t>. Result: true</w:t>
-      </w:r>
-    </w:p>
-    <w:p>
-      <w:pPr>
-        <w:spacing w:line="360" w:lineRule="auto"/>
-        <w:rPr>
-          <w:rFonts w:ascii="Arial" w:hAnsi="Arial" w:cs="Arial"/>
-          <w:sz w:val="28"/>
-          <w:szCs w:val="28"/>
-        </w:rPr>
-      </w:pPr>
-      <w:r>
-        <w:rPr>
-          <w:rFonts w:ascii="Arial" w:hAnsi="Arial" w:cs="Arial"/>
-          <w:sz w:val="28"/>
-          <w:szCs w:val="28"/>
-        </w:rPr>
-        <w:t>```</w:t>
-      </w:r>
-    </w:p>
-    <w:p>
-      <w:pPr>
-        <w:spacing w:line="360" w:lineRule="auto"/>
-        <w:rPr>
-          <w:rFonts w:ascii="Arial" w:hAnsi="Arial" w:cs="Arial"/>
-          <w:sz w:val="28"/>
-          <w:szCs w:val="28"/>
-        </w:rPr>
-      </w:pPr>
-    </w:p>
-    <w:p>
-      <w:pPr>
-        <w:spacing w:line="360" w:lineRule="auto"/>
-        <w:rPr>
-          <w:rFonts w:ascii="Arial" w:hAnsi="Arial" w:cs="Arial"/>
-          <w:sz w:val="28"/>
-          <w:szCs w:val="28"/>
-        </w:rPr>
-      </w:pPr>
-    </w:p>
-    <w:p>
-      <w:pPr>
-        <w:spacing w:line="360" w:lineRule="auto"/>
-        <w:rPr>
-          <w:rFonts w:ascii="Arial" w:hAnsi="Arial" w:cs="Arial"/>
-          <w:b/>
-          <w:bCs/>
-          <w:sz w:val="28"/>
-          <w:szCs w:val="28"/>
-        </w:rPr>
-      </w:pPr>
-      <w:r>
-        <w:rPr>
-          <w:rFonts w:ascii="Arial" w:hAnsi="Arial" w:cs="Arial"/>
-          <w:b/>
-          <w:bCs/>
-          <w:sz w:val="28"/>
-          <w:szCs w:val="28"/>
-        </w:rPr>
-        <w:t>Logical</w:t>
-      </w:r>
-      <w:r>
-        <w:rPr>
-          <w:rFonts w:ascii="Arial" w:hAnsi="Arial" w:cs="Arial"/>
-          <w:b/>
-          <w:bCs/>
-          <w:sz w:val="28"/>
-          <w:szCs w:val="28"/>
-        </w:rPr>
-        <w:t xml:space="preserve"> Operators:</w:t>
-      </w:r>
-    </w:p>
-    <w:p>
-      <w:pPr>
-        <w:spacing w:line="360" w:lineRule="auto"/>
-        <w:rPr>
-          <w:rFonts w:ascii="Arial" w:hAnsi="Arial" w:cs="Arial"/>
-          <w:sz w:val="28"/>
-          <w:szCs w:val="28"/>
-        </w:rPr>
-      </w:pPr>
-      <w:r>
-        <w:rPr>
-          <w:rFonts w:ascii="Arial" w:hAnsi="Arial" w:cs="Arial"/>
-          <w:sz w:val="28"/>
-          <w:szCs w:val="28"/>
-        </w:rPr>
-        <w:t>```</w:t>
-      </w:r>
-      <w:r>
-        <w:rPr>
-          <w:rFonts w:ascii="Arial" w:hAnsi="Arial" w:cs="Arial"/>
-          <w:sz w:val="28"/>
-          <w:szCs w:val="28"/>
-        </w:rPr>
-        <w:t>Java</w:t>
-      </w:r>
-    </w:p>
-    <w:p>
-      <w:pPr>
-        <w:spacing w:line="360" w:lineRule="auto"/>
-        <w:rPr>
-          <w:rFonts w:ascii="Arial" w:hAnsi="Arial" w:cs="Arial"/>
-          <w:sz w:val="28"/>
-          <w:szCs w:val="28"/>
-        </w:rPr>
-      </w:pPr>
-      <w:proofErr w:type="spellStart"/>
-      <w:r>
-        <w:rPr>
-          <w:rFonts w:ascii="Arial" w:hAnsi="Arial" w:cs="Arial"/>
-          <w:sz w:val="28"/>
-          <w:szCs w:val="28"/>
-        </w:rPr>
-        <w:t>boolean</w:t>
-      </w:r>
-      <w:proofErr w:type="spellEnd"/>
-      <w:r>
-        <w:rPr>
-          <w:rFonts w:ascii="Arial" w:hAnsi="Arial" w:cs="Arial"/>
-          <w:sz w:val="28"/>
-          <w:szCs w:val="28"/>
-        </w:rPr>
-        <w:t xml:space="preserve"> x = </w:t>
-      </w:r>
-      <w:r>
-        <w:rPr>
-          <w:rFonts w:ascii="Arial" w:hAnsi="Arial" w:cs="Arial"/>
-          <w:sz w:val="28"/>
-          <w:szCs w:val="28"/>
-        </w:rPr>
-        <w:t>true</w:t>
-      </w:r>
-      <w:r>
-        <w:rPr>
-          <w:rFonts w:ascii="Arial" w:hAnsi="Arial" w:cs="Arial"/>
-          <w:sz w:val="28"/>
-          <w:szCs w:val="28"/>
-        </w:rPr>
-        <w:t>;</w:t>
-      </w:r>
-    </w:p>
-    <w:p>
-      <w:pPr>
-        <w:spacing w:line="360" w:lineRule="auto"/>
-        <w:rPr>
-          <w:rFonts w:ascii="Arial" w:hAnsi="Arial" w:cs="Arial"/>
-          <w:sz w:val="28"/>
-          <w:szCs w:val="28"/>
-        </w:rPr>
-      </w:pPr>
-      <w:proofErr w:type="spellStart"/>
-      <w:r>
-        <w:rPr>
-          <w:rFonts w:ascii="Arial" w:hAnsi="Arial" w:cs="Arial"/>
-          <w:sz w:val="28"/>
-          <w:szCs w:val="28"/>
-        </w:rPr>
-        <w:t>boolean</w:t>
-      </w:r>
-      <w:proofErr w:type="spellEnd"/>
-      <w:r>
-        <w:rPr>
-          <w:rFonts w:ascii="Arial" w:hAnsi="Arial" w:cs="Arial"/>
-          <w:sz w:val="28"/>
-          <w:szCs w:val="28"/>
-        </w:rPr>
-        <w:t xml:space="preserve"> y = </w:t>
-      </w:r>
-      <w:r>
-        <w:rPr>
-          <w:rFonts w:ascii="Arial" w:hAnsi="Arial" w:cs="Arial"/>
-          <w:sz w:val="28"/>
-          <w:szCs w:val="28"/>
-        </w:rPr>
-        <w:t>false</w:t>
-      </w:r>
-      <w:r>
-        <w:rPr>
-          <w:rFonts w:ascii="Arial" w:hAnsi="Arial" w:cs="Arial"/>
-          <w:sz w:val="28"/>
-          <w:szCs w:val="28"/>
-        </w:rPr>
-        <w:t>;</w:t>
-      </w:r>
-    </w:p>
-    <w:p>
-      <w:pPr>
-        <w:spacing w:line="360" w:lineRule="auto"/>
-        <w:rPr>
-          <w:rFonts w:ascii="Arial" w:hAnsi="Arial" w:cs="Arial"/>
-          <w:sz w:val="28"/>
-          <w:szCs w:val="28"/>
-        </w:rPr>
-      </w:pPr>
-    </w:p>
-    <w:p>
-      <w:pPr>
-        <w:spacing w:line="360" w:lineRule="auto"/>
-        <w:rPr>
-          <w:rFonts w:ascii="Arial" w:hAnsi="Arial" w:cs="Arial"/>
-          <w:sz w:val="28"/>
-          <w:szCs w:val="28"/>
-        </w:rPr>
-      </w:pPr>
-      <w:proofErr w:type="spellStart"/>
-      <w:r>
-        <w:rPr>
-          <w:rFonts w:ascii="Arial" w:hAnsi="Arial" w:cs="Arial"/>
-          <w:sz w:val="28"/>
-          <w:szCs w:val="28"/>
-        </w:rPr>
-        <w:t>boolean</w:t>
-      </w:r>
-      <w:proofErr w:type="spellEnd"/>
-      <w:r>
-        <w:rPr>
-          <w:rFonts w:ascii="Arial" w:hAnsi="Arial" w:cs="Arial"/>
-          <w:sz w:val="28"/>
-          <w:szCs w:val="28"/>
-        </w:rPr>
-        <w:t xml:space="preserve"> result = </w:t>
-      </w:r>
-      <w:r>
-        <w:rPr>
-          <w:rFonts w:ascii="Arial" w:hAnsi="Arial" w:cs="Arial"/>
-          <w:sz w:val="28"/>
-          <w:szCs w:val="28"/>
-        </w:rPr>
-        <w:t>x &amp;&amp; y</w:t>
-      </w:r>
-      <w:r>
-        <w:rPr>
-          <w:rFonts w:ascii="Arial" w:hAnsi="Arial" w:cs="Arial"/>
-          <w:sz w:val="28"/>
-          <w:szCs w:val="28"/>
-        </w:rPr>
-        <w:t xml:space="preserve">; </w:t>
-      </w:r>
-      <w:r>
-        <w:rPr>
-          <w:rFonts w:ascii="Arial" w:hAnsi="Arial" w:cs="Arial"/>
-          <w:sz w:val="28"/>
-          <w:szCs w:val="28"/>
-        </w:rPr>
-        <w:tab/>
-        <w:t xml:space="preserve">// </w:t>
-      </w:r>
-      <w:r>
-        <w:rPr>
-          <w:rFonts w:ascii="Arial" w:hAnsi="Arial" w:cs="Arial"/>
-          <w:sz w:val="28"/>
-          <w:szCs w:val="28"/>
-        </w:rPr>
-        <w:t xml:space="preserve">logical and. </w:t>
-      </w:r>
-      <w:r>
-        <w:rPr>
-          <w:rFonts w:ascii="Arial" w:hAnsi="Arial" w:cs="Arial"/>
-          <w:sz w:val="28"/>
-          <w:szCs w:val="28"/>
-        </w:rPr>
-        <w:t>result: false</w:t>
-      </w:r>
-    </w:p>
-    <w:p>
-      <w:pPr>
-        <w:spacing w:line="360" w:lineRule="auto"/>
-        <w:rPr>
-          <w:rFonts w:ascii="Arial" w:hAnsi="Arial" w:cs="Arial"/>
-          <w:sz w:val="28"/>
-          <w:szCs w:val="28"/>
-        </w:rPr>
-      </w:pPr>
-      <w:proofErr w:type="spellStart"/>
-      <w:r>
-        <w:rPr>
-          <w:rFonts w:ascii="Arial" w:hAnsi="Arial" w:cs="Arial"/>
-          <w:sz w:val="28"/>
-          <w:szCs w:val="28"/>
-        </w:rPr>
-        <w:t>boolean</w:t>
-      </w:r>
-      <w:proofErr w:type="spellEnd"/>
-      <w:r>
-        <w:rPr>
-          <w:rFonts w:ascii="Arial" w:hAnsi="Arial" w:cs="Arial"/>
-          <w:sz w:val="28"/>
-          <w:szCs w:val="28"/>
-        </w:rPr>
-        <w:t xml:space="preserve"> result </w:t>
-      </w:r>
-      <w:proofErr w:type="gramStart"/>
-      <w:r>
-        <w:rPr>
-          <w:rFonts w:ascii="Arial" w:hAnsi="Arial" w:cs="Arial"/>
-          <w:sz w:val="28"/>
-          <w:szCs w:val="28"/>
-        </w:rPr>
-        <w:t xml:space="preserve">= </w:t>
-      </w:r>
-      <w:r>
-        <w:rPr>
-          <w:rFonts w:ascii="Arial" w:hAnsi="Arial" w:cs="Arial"/>
-          <w:sz w:val="28"/>
-          <w:szCs w:val="28"/>
-        </w:rPr>
-        <w:t>!</w:t>
-      </w:r>
-      <w:r>
-        <w:rPr>
-          <w:rFonts w:ascii="Arial" w:hAnsi="Arial" w:cs="Arial"/>
-          <w:sz w:val="28"/>
-          <w:szCs w:val="28"/>
-        </w:rPr>
-        <w:t>x</w:t>
-      </w:r>
-      <w:proofErr w:type="gramEnd"/>
-      <w:r>
-        <w:rPr>
-          <w:rFonts w:ascii="Arial" w:hAnsi="Arial" w:cs="Arial"/>
-          <w:sz w:val="28"/>
-          <w:szCs w:val="28"/>
-        </w:rPr>
-        <w:t xml:space="preserve">; </w:t>
-      </w:r>
-      <w:r>
-        <w:rPr>
-          <w:rFonts w:ascii="Arial" w:hAnsi="Arial" w:cs="Arial"/>
-          <w:sz w:val="28"/>
-          <w:szCs w:val="28"/>
-        </w:rPr>
-        <w:tab/>
-        <w:t xml:space="preserve">// </w:t>
-      </w:r>
-      <w:r>
-        <w:rPr>
-          <w:rFonts w:ascii="Arial" w:hAnsi="Arial" w:cs="Arial"/>
-          <w:sz w:val="28"/>
-          <w:szCs w:val="28"/>
-        </w:rPr>
-        <w:t xml:space="preserve">logical not. </w:t>
-      </w:r>
-      <w:r>
-        <w:rPr>
-          <w:rFonts w:ascii="Arial" w:hAnsi="Arial" w:cs="Arial"/>
-          <w:sz w:val="28"/>
-          <w:szCs w:val="28"/>
-        </w:rPr>
-        <w:t>result: false</w:t>
-      </w:r>
-    </w:p>
-    <w:p>
-      <w:pPr>
-        <w:spacing w:line="360" w:lineRule="auto"/>
-        <w:rPr>
-          <w:rFonts w:ascii="Arial" w:hAnsi="Arial" w:cs="Arial"/>
-          <w:sz w:val="28"/>
-          <w:szCs w:val="28"/>
-        </w:rPr>
-      </w:pPr>
-      <w:proofErr w:type="spellStart"/>
-      <w:r>
-        <w:rPr>
-          <w:rFonts w:ascii="Arial" w:hAnsi="Arial" w:cs="Arial"/>
-          <w:sz w:val="28"/>
-          <w:szCs w:val="28"/>
-        </w:rPr>
-        <w:t>boolean</w:t>
-      </w:r>
-      <w:proofErr w:type="spellEnd"/>
-      <w:r>
-        <w:rPr>
-          <w:rFonts w:ascii="Arial" w:hAnsi="Arial" w:cs="Arial"/>
-          <w:sz w:val="28"/>
-          <w:szCs w:val="28"/>
-        </w:rPr>
-        <w:t xml:space="preserve"> result = </w:t>
-      </w:r>
-      <w:r>
-        <w:rPr>
-          <w:rFonts w:ascii="Arial" w:hAnsi="Arial" w:cs="Arial"/>
-          <w:sz w:val="28"/>
-          <w:szCs w:val="28"/>
-        </w:rPr>
-        <w:t xml:space="preserve">x </w:t>
-      </w:r>
-      <w:r>
-        <w:rPr>
-          <w:rFonts w:ascii="Arial" w:hAnsi="Arial" w:cs="Arial"/>
-          <w:sz w:val="28"/>
-          <w:szCs w:val="28"/>
-        </w:rPr>
-        <w:t>||</w:t>
-      </w:r>
-      <w:r>
-        <w:rPr>
-          <w:rFonts w:ascii="Arial" w:hAnsi="Arial" w:cs="Arial"/>
-          <w:sz w:val="28"/>
-          <w:szCs w:val="28"/>
-        </w:rPr>
-        <w:t xml:space="preserve"> y</w:t>
-      </w:r>
-      <w:r>
-        <w:rPr>
-          <w:rFonts w:ascii="Arial" w:hAnsi="Arial" w:cs="Arial"/>
-          <w:sz w:val="28"/>
-          <w:szCs w:val="28"/>
-        </w:rPr>
-        <w:t xml:space="preserve">; </w:t>
-      </w:r>
-      <w:r>
-        <w:rPr>
-          <w:rFonts w:ascii="Arial" w:hAnsi="Arial" w:cs="Arial"/>
-          <w:sz w:val="28"/>
-          <w:szCs w:val="28"/>
-        </w:rPr>
-        <w:tab/>
-        <w:t xml:space="preserve">// </w:t>
-      </w:r>
-      <w:r>
-        <w:rPr>
-          <w:rFonts w:ascii="Arial" w:hAnsi="Arial" w:cs="Arial"/>
-          <w:sz w:val="28"/>
-          <w:szCs w:val="28"/>
-        </w:rPr>
-        <w:t xml:space="preserve">logical or. </w:t>
-      </w:r>
-      <w:r>
-        <w:rPr>
-          <w:rFonts w:ascii="Arial" w:hAnsi="Arial" w:cs="Arial"/>
-          <w:sz w:val="28"/>
-          <w:szCs w:val="28"/>
-        </w:rPr>
-        <w:t>result: false</w:t>
+        <w:t>// logical or. result: false</w:t>
       </w:r>
     </w:p>
     <w:p>
@@ -6289,15 +5853,7 @@
           <w:sz w:val="28"/>
           <w:szCs w:val="28"/>
         </w:rPr>
-        <w:t>//</w:t>
-      </w:r>
-      <w:r>
-        <w:rPr>
-          <w:rFonts w:ascii="Arial" w:hAnsi="Arial" w:cs="Arial"/>
-          <w:sz w:val="28"/>
-          <w:szCs w:val="28"/>
-        </w:rPr>
-        <w:t>Add and Assign</w:t>
+        <w:t>//Add and Assign</w:t>
       </w:r>
     </w:p>
     <w:p>
@@ -6412,15 +5968,7 @@
           <w:sz w:val="28"/>
           <w:szCs w:val="28"/>
         </w:rPr>
-        <w:t xml:space="preserve">x </w:t>
-      </w:r>
-      <w:r>
-        <w:rPr>
-          <w:rFonts w:ascii="Arial" w:hAnsi="Arial" w:cs="Arial"/>
-          <w:sz w:val="28"/>
-          <w:szCs w:val="28"/>
-        </w:rPr>
-        <w:t>-</w:t>
+        <w:t>x -</w:t>
       </w:r>
       <w:r>
         <w:rPr>
@@ -6489,49 +6037,25 @@
           <w:sz w:val="28"/>
           <w:szCs w:val="28"/>
         </w:rPr>
-        <w:t>//</w:t>
-      </w:r>
-      <w:r>
-        <w:rPr>
-          <w:rFonts w:ascii="Arial" w:hAnsi="Arial" w:cs="Arial"/>
-          <w:sz w:val="28"/>
-          <w:szCs w:val="28"/>
-        </w:rPr>
-        <w:t>Multiply</w:t>
-      </w:r>
-      <w:r>
-        <w:rPr>
-          <w:rFonts w:ascii="Arial" w:hAnsi="Arial" w:cs="Arial"/>
-          <w:sz w:val="28"/>
-          <w:szCs w:val="28"/>
-        </w:rPr>
-        <w:t xml:space="preserve"> and assign </w:t>
-      </w:r>
-    </w:p>
-    <w:p>
-      <w:pPr>
-        <w:spacing w:line="360" w:lineRule="auto"/>
-        <w:rPr>
-          <w:rFonts w:ascii="Arial" w:hAnsi="Arial" w:cs="Arial"/>
-          <w:sz w:val="28"/>
-          <w:szCs w:val="28"/>
-        </w:rPr>
-      </w:pPr>
-      <w:r>
-        <w:rPr>
-          <w:rFonts w:ascii="Arial" w:hAnsi="Arial" w:cs="Arial"/>
-          <w:sz w:val="28"/>
-          <w:szCs w:val="28"/>
-        </w:rPr>
-        <w:t xml:space="preserve">x </w:t>
-      </w:r>
-      <w:r>
-        <w:rPr>
-          <w:rFonts w:ascii="Arial" w:hAnsi="Arial" w:cs="Arial"/>
-          <w:sz w:val="28"/>
-          <w:szCs w:val="28"/>
-        </w:rPr>
-        <w:t>*</w:t>
+        <w:t xml:space="preserve">//Multiply and assign </w:t>
+      </w:r>
+    </w:p>
+    <w:p>
+      <w:pPr>
+        <w:spacing w:line="360" w:lineRule="auto"/>
+        <w:rPr>
+          <w:rFonts w:ascii="Arial" w:hAnsi="Arial" w:cs="Arial"/>
+          <w:sz w:val="28"/>
+          <w:szCs w:val="28"/>
+        </w:rPr>
+      </w:pPr>
+      <w:r>
+        <w:rPr>
+          <w:rFonts w:ascii="Arial" w:hAnsi="Arial" w:cs="Arial"/>
+          <w:sz w:val="28"/>
+          <w:szCs w:val="28"/>
+        </w:rPr>
+        <w:t>x *</w:t>
       </w:r>
       <w:r>
         <w:rPr>
@@ -6556,93 +6080,53 @@
           <w:szCs w:val="28"/>
         </w:rPr>
         <w:tab/>
-        <w:t xml:space="preserve">// equivalent to x = x </w:t>
-      </w:r>
-      <w:r>
-        <w:rPr>
-          <w:rFonts w:ascii="Arial" w:hAnsi="Arial" w:cs="Arial"/>
-          <w:sz w:val="28"/>
-          <w:szCs w:val="28"/>
-        </w:rPr>
-        <w:t>*</w:t>
-      </w:r>
-      <w:r>
-        <w:rPr>
-          <w:rFonts w:ascii="Arial" w:hAnsi="Arial" w:cs="Arial"/>
-          <w:sz w:val="28"/>
-          <w:szCs w:val="28"/>
-        </w:rPr>
-        <w:t xml:space="preserve"> 5</w:t>
-      </w:r>
-    </w:p>
-    <w:p>
-      <w:pPr>
-        <w:spacing w:line="360" w:lineRule="auto"/>
-        <w:rPr>
-          <w:rFonts w:ascii="Arial" w:hAnsi="Arial" w:cs="Arial"/>
-          <w:sz w:val="28"/>
-          <w:szCs w:val="28"/>
-        </w:rPr>
-      </w:pPr>
-    </w:p>
-    <w:p>
-      <w:pPr>
-        <w:spacing w:line="360" w:lineRule="auto"/>
-        <w:rPr>
-          <w:rFonts w:ascii="Arial" w:hAnsi="Arial" w:cs="Arial"/>
-          <w:sz w:val="28"/>
-          <w:szCs w:val="28"/>
-        </w:rPr>
-      </w:pPr>
-      <w:r>
-        <w:rPr>
-          <w:rFonts w:ascii="Arial" w:hAnsi="Arial" w:cs="Arial"/>
-          <w:sz w:val="28"/>
-          <w:szCs w:val="28"/>
-        </w:rPr>
-        <w:t>//</w:t>
-      </w:r>
-      <w:r>
-        <w:rPr>
-          <w:rFonts w:ascii="Arial" w:hAnsi="Arial" w:cs="Arial"/>
-          <w:sz w:val="28"/>
-          <w:szCs w:val="28"/>
-        </w:rPr>
-        <w:t>Divide</w:t>
-      </w:r>
-      <w:r>
-        <w:rPr>
-          <w:rFonts w:ascii="Arial" w:hAnsi="Arial" w:cs="Arial"/>
-          <w:sz w:val="28"/>
-          <w:szCs w:val="28"/>
-        </w:rPr>
-        <w:t xml:space="preserve"> and assign </w:t>
-      </w:r>
-    </w:p>
-    <w:p>
-      <w:pPr>
-        <w:spacing w:line="360" w:lineRule="auto"/>
-        <w:rPr>
-          <w:rFonts w:ascii="Arial" w:hAnsi="Arial" w:cs="Arial"/>
-          <w:sz w:val="28"/>
-          <w:szCs w:val="28"/>
-        </w:rPr>
-      </w:pPr>
-      <w:r>
-        <w:rPr>
-          <w:rFonts w:ascii="Arial" w:hAnsi="Arial" w:cs="Arial"/>
-          <w:sz w:val="28"/>
-          <w:szCs w:val="28"/>
-        </w:rPr>
-        <w:t xml:space="preserve">x </w:t>
-      </w:r>
-      <w:r>
-        <w:rPr>
-          <w:rFonts w:ascii="Arial" w:hAnsi="Arial" w:cs="Arial"/>
-          <w:sz w:val="28"/>
-          <w:szCs w:val="28"/>
-        </w:rPr>
-        <w:t>/</w:t>
+        <w:t>// equivalent to x = x * 5</w:t>
+      </w:r>
+    </w:p>
+    <w:p>
+      <w:pPr>
+        <w:spacing w:line="360" w:lineRule="auto"/>
+        <w:rPr>
+          <w:rFonts w:ascii="Arial" w:hAnsi="Arial" w:cs="Arial"/>
+          <w:sz w:val="28"/>
+          <w:szCs w:val="28"/>
+        </w:rPr>
+      </w:pPr>
+    </w:p>
+    <w:p>
+      <w:pPr>
+        <w:spacing w:line="360" w:lineRule="auto"/>
+        <w:rPr>
+          <w:rFonts w:ascii="Arial" w:hAnsi="Arial" w:cs="Arial"/>
+          <w:sz w:val="28"/>
+          <w:szCs w:val="28"/>
+        </w:rPr>
+      </w:pPr>
+      <w:r>
+        <w:rPr>
+          <w:rFonts w:ascii="Arial" w:hAnsi="Arial" w:cs="Arial"/>
+          <w:sz w:val="28"/>
+          <w:szCs w:val="28"/>
+        </w:rPr>
+        <w:t xml:space="preserve">//Divide and assign </w:t>
+      </w:r>
+    </w:p>
+    <w:p>
+      <w:pPr>
+        <w:spacing w:line="360" w:lineRule="auto"/>
+        <w:rPr>
+          <w:rFonts w:ascii="Arial" w:hAnsi="Arial" w:cs="Arial"/>
+          <w:sz w:val="28"/>
+          <w:szCs w:val="28"/>
+        </w:rPr>
+      </w:pPr>
+      <w:r>
+        <w:rPr>
+          <w:rFonts w:ascii="Arial" w:hAnsi="Arial" w:cs="Arial"/>
+          <w:sz w:val="28"/>
+          <w:szCs w:val="28"/>
+        </w:rPr>
+        <w:t>x /</w:t>
       </w:r>
       <w:r>
         <w:rPr>
@@ -6667,93 +6151,53 @@
           <w:szCs w:val="28"/>
         </w:rPr>
         <w:tab/>
-        <w:t xml:space="preserve">// equivalent to x = x </w:t>
-      </w:r>
-      <w:r>
-        <w:rPr>
-          <w:rFonts w:ascii="Arial" w:hAnsi="Arial" w:cs="Arial"/>
-          <w:sz w:val="28"/>
-          <w:szCs w:val="28"/>
-        </w:rPr>
-        <w:t>/</w:t>
-      </w:r>
-      <w:r>
-        <w:rPr>
-          <w:rFonts w:ascii="Arial" w:hAnsi="Arial" w:cs="Arial"/>
-          <w:sz w:val="28"/>
-          <w:szCs w:val="28"/>
-        </w:rPr>
-        <w:t xml:space="preserve"> 5</w:t>
-      </w:r>
-    </w:p>
-    <w:p>
-      <w:pPr>
-        <w:spacing w:line="360" w:lineRule="auto"/>
-        <w:rPr>
-          <w:rFonts w:ascii="Arial" w:hAnsi="Arial" w:cs="Arial"/>
-          <w:sz w:val="28"/>
-          <w:szCs w:val="28"/>
-        </w:rPr>
-      </w:pPr>
-    </w:p>
-    <w:p>
-      <w:pPr>
-        <w:spacing w:line="360" w:lineRule="auto"/>
-        <w:rPr>
-          <w:rFonts w:ascii="Arial" w:hAnsi="Arial" w:cs="Arial"/>
-          <w:sz w:val="28"/>
-          <w:szCs w:val="28"/>
-        </w:rPr>
-      </w:pPr>
-      <w:r>
-        <w:rPr>
-          <w:rFonts w:ascii="Arial" w:hAnsi="Arial" w:cs="Arial"/>
-          <w:sz w:val="28"/>
-          <w:szCs w:val="28"/>
-        </w:rPr>
-        <w:t>//</w:t>
-      </w:r>
-      <w:r>
-        <w:rPr>
-          <w:rFonts w:ascii="Arial" w:hAnsi="Arial" w:cs="Arial"/>
-          <w:sz w:val="28"/>
-          <w:szCs w:val="28"/>
-        </w:rPr>
-        <w:t>Modulus</w:t>
-      </w:r>
-      <w:r>
-        <w:rPr>
-          <w:rFonts w:ascii="Arial" w:hAnsi="Arial" w:cs="Arial"/>
-          <w:sz w:val="28"/>
-          <w:szCs w:val="28"/>
-        </w:rPr>
-        <w:t xml:space="preserve"> and assign </w:t>
-      </w:r>
-    </w:p>
-    <w:p>
-      <w:pPr>
-        <w:spacing w:line="360" w:lineRule="auto"/>
-        <w:rPr>
-          <w:rFonts w:ascii="Arial" w:hAnsi="Arial" w:cs="Arial"/>
-          <w:sz w:val="28"/>
-          <w:szCs w:val="28"/>
-        </w:rPr>
-      </w:pPr>
-      <w:r>
-        <w:rPr>
-          <w:rFonts w:ascii="Arial" w:hAnsi="Arial" w:cs="Arial"/>
-          <w:sz w:val="28"/>
-          <w:szCs w:val="28"/>
-        </w:rPr>
-        <w:t xml:space="preserve">x </w:t>
-      </w:r>
-      <w:r>
-        <w:rPr>
-          <w:rFonts w:ascii="Arial" w:hAnsi="Arial" w:cs="Arial"/>
-          <w:sz w:val="28"/>
-          <w:szCs w:val="28"/>
-        </w:rPr>
-        <w:t>%</w:t>
+        <w:t>// equivalent to x = x / 5</w:t>
+      </w:r>
+    </w:p>
+    <w:p>
+      <w:pPr>
+        <w:spacing w:line="360" w:lineRule="auto"/>
+        <w:rPr>
+          <w:rFonts w:ascii="Arial" w:hAnsi="Arial" w:cs="Arial"/>
+          <w:sz w:val="28"/>
+          <w:szCs w:val="28"/>
+        </w:rPr>
+      </w:pPr>
+    </w:p>
+    <w:p>
+      <w:pPr>
+        <w:spacing w:line="360" w:lineRule="auto"/>
+        <w:rPr>
+          <w:rFonts w:ascii="Arial" w:hAnsi="Arial" w:cs="Arial"/>
+          <w:sz w:val="28"/>
+          <w:szCs w:val="28"/>
+        </w:rPr>
+      </w:pPr>
+      <w:r>
+        <w:rPr>
+          <w:rFonts w:ascii="Arial" w:hAnsi="Arial" w:cs="Arial"/>
+          <w:sz w:val="28"/>
+          <w:szCs w:val="28"/>
+        </w:rPr>
+        <w:t xml:space="preserve">//Modulus and assign </w:t>
+      </w:r>
+    </w:p>
+    <w:p>
+      <w:pPr>
+        <w:spacing w:line="360" w:lineRule="auto"/>
+        <w:rPr>
+          <w:rFonts w:ascii="Arial" w:hAnsi="Arial" w:cs="Arial"/>
+          <w:sz w:val="28"/>
+          <w:szCs w:val="28"/>
+        </w:rPr>
+      </w:pPr>
+      <w:r>
+        <w:rPr>
+          <w:rFonts w:ascii="Arial" w:hAnsi="Arial" w:cs="Arial"/>
+          <w:sz w:val="28"/>
+          <w:szCs w:val="28"/>
+        </w:rPr>
+        <w:t>x %</w:t>
       </w:r>
       <w:r>
         <w:rPr>
@@ -6778,23 +6222,7 @@
           <w:szCs w:val="28"/>
         </w:rPr>
         <w:tab/>
-        <w:t xml:space="preserve">// equivalent to x = x </w:t>
-      </w:r>
-      <w:r>
-        <w:rPr>
-          <w:rFonts w:ascii="Arial" w:hAnsi="Arial" w:cs="Arial"/>
-          <w:sz w:val="28"/>
-          <w:szCs w:val="28"/>
-        </w:rPr>
-        <w:t>%</w:t>
-      </w:r>
-      <w:r>
-        <w:rPr>
-          <w:rFonts w:ascii="Arial" w:hAnsi="Arial" w:cs="Arial"/>
-          <w:sz w:val="28"/>
-          <w:szCs w:val="28"/>
-        </w:rPr>
-        <w:t xml:space="preserve"> 5</w:t>
+        <w:t>// equivalent to x = x % 5</w:t>
       </w:r>
     </w:p>
     <w:p>
@@ -7064,30 +6492,7 @@
           <w:szCs w:val="28"/>
         </w:rPr>
         <w:tab/>
-      </w:r>
-      <w:r>
-        <w:rPr>
-          <w:rFonts w:ascii="Arial" w:hAnsi="Arial" w:cs="Arial"/>
-          <w:sz w:val="28"/>
-          <w:szCs w:val="28"/>
-        </w:rPr>
-        <w:t xml:space="preserve">// Bitwise </w:t>
-      </w:r>
-      <w:r>
-        <w:rPr>
-          <w:rFonts w:ascii="Arial" w:hAnsi="Arial" w:cs="Arial"/>
-          <w:sz w:val="28"/>
-          <w:szCs w:val="28"/>
-        </w:rPr>
-        <w:t>OR</w:t>
-      </w:r>
-      <w:r>
-        <w:rPr>
-          <w:rFonts w:ascii="Arial" w:hAnsi="Arial" w:cs="Arial"/>
-          <w:sz w:val="28"/>
-          <w:szCs w:val="28"/>
-        </w:rPr>
-        <w:t xml:space="preserve">. result binary </w:t>
+        <w:t xml:space="preserve">// Bitwise OR. result binary </w:t>
       </w:r>
       <w:r>
         <w:rPr>
@@ -7186,31 +6591,7 @@
           <w:szCs w:val="28"/>
         </w:rPr>
         <w:tab/>
-        <w:t xml:space="preserve">// </w:t>
-      </w:r>
-      <w:r>
-        <w:rPr>
-          <w:rFonts w:ascii="Arial" w:hAnsi="Arial" w:cs="Arial"/>
-          <w:sz w:val="28"/>
-          <w:szCs w:val="28"/>
-        </w:rPr>
-        <w:t xml:space="preserve">Bitwise </w:t>
-      </w:r>
-      <w:r>
-        <w:rPr>
-          <w:rFonts w:ascii="Arial" w:hAnsi="Arial" w:cs="Arial"/>
-          <w:sz w:val="28"/>
-          <w:szCs w:val="28"/>
-        </w:rPr>
-        <w:t>X</w:t>
-      </w:r>
-      <w:r>
-        <w:rPr>
-          <w:rFonts w:ascii="Arial" w:hAnsi="Arial" w:cs="Arial"/>
-          <w:sz w:val="28"/>
-          <w:szCs w:val="28"/>
-        </w:rPr>
-        <w:t xml:space="preserve">OR. result binary </w:t>
+        <w:t xml:space="preserve">// Bitwise XOR. result binary </w:t>
       </w:r>
       <w:r>
         <w:rPr>
@@ -7258,6 +6639,32 @@
           <w:sz w:val="28"/>
           <w:szCs w:val="28"/>
         </w:rPr>
+        <w:t xml:space="preserve"> 6</w:t>
+      </w:r>
+    </w:p>
+    <w:p>
+      <w:pPr>
+        <w:spacing w:line="360" w:lineRule="auto"/>
+        <w:rPr>
+          <w:rFonts w:ascii="Arial" w:hAnsi="Arial" w:cs="Arial"/>
+          <w:sz w:val="28"/>
+          <w:szCs w:val="28"/>
+        </w:rPr>
+      </w:pPr>
+      <w:r>
+        <w:rPr>
+          <w:rFonts w:ascii="Arial" w:hAnsi="Arial" w:cs="Arial"/>
+          <w:sz w:val="28"/>
+          <w:szCs w:val="28"/>
+        </w:rPr>
+        <w:t>~a</w:t>
+      </w:r>
+      <w:r>
+        <w:rPr>
+          <w:rFonts w:ascii="Arial" w:hAnsi="Arial" w:cs="Arial"/>
+          <w:sz w:val="28"/>
+          <w:szCs w:val="28"/>
+        </w:rPr>
         <w:t xml:space="preserve"> </w:t>
       </w:r>
       <w:r>
@@ -7266,25 +6673,82 @@
           <w:sz w:val="28"/>
           <w:szCs w:val="28"/>
         </w:rPr>
-        <w:t>6</w:t>
-      </w:r>
-    </w:p>
-    <w:p>
-      <w:pPr>
-        <w:spacing w:line="360" w:lineRule="auto"/>
-        <w:rPr>
-          <w:rFonts w:ascii="Arial" w:hAnsi="Arial" w:cs="Arial"/>
-          <w:sz w:val="28"/>
-          <w:szCs w:val="28"/>
-        </w:rPr>
-      </w:pPr>
-      <w:r>
-        <w:rPr>
-          <w:rFonts w:ascii="Arial" w:hAnsi="Arial" w:cs="Arial"/>
-          <w:sz w:val="28"/>
-          <w:szCs w:val="28"/>
-        </w:rPr>
-        <w:t>~a</w:t>
+        <w:tab/>
+      </w:r>
+      <w:r>
+        <w:rPr>
+          <w:rFonts w:ascii="Arial" w:hAnsi="Arial" w:cs="Arial"/>
+          <w:sz w:val="28"/>
+          <w:szCs w:val="28"/>
+        </w:rPr>
+        <w:tab/>
+        <w:t xml:space="preserve">// Bitwise NOT. result binary </w:t>
+      </w:r>
+      <w:r>
+        <w:rPr>
+          <w:rFonts w:ascii="Arial" w:hAnsi="Arial" w:cs="Arial"/>
+          <w:sz w:val="28"/>
+          <w:szCs w:val="28"/>
+        </w:rPr>
+        <w:t>11111...1010 (depends on bit length)</w:t>
+      </w:r>
+      <w:r>
+        <w:rPr>
+          <w:rFonts w:ascii="Arial" w:hAnsi="Arial" w:cs="Arial"/>
+          <w:sz w:val="28"/>
+          <w:szCs w:val="28"/>
+        </w:rPr>
+        <w:t xml:space="preserve">. Result </w:t>
+      </w:r>
+      <w:r>
+        <w:rPr>
+          <w:rFonts w:ascii="Arial" w:hAnsi="Arial" w:cs="Arial"/>
+          <w:sz w:val="28"/>
+          <w:szCs w:val="28"/>
+        </w:rPr>
+        <w:t>(</w:t>
+      </w:r>
+      <w:r>
+        <w:rPr>
+          <w:rFonts w:ascii="Arial" w:hAnsi="Arial" w:cs="Arial"/>
+          <w:sz w:val="28"/>
+          <w:szCs w:val="28"/>
+        </w:rPr>
+        <w:t>decimal</w:t>
+      </w:r>
+      <w:r>
+        <w:rPr>
+          <w:rFonts w:ascii="Arial" w:hAnsi="Arial" w:cs="Arial"/>
+          <w:sz w:val="28"/>
+          <w:szCs w:val="28"/>
+        </w:rPr>
+        <w:t>)</w:t>
+      </w:r>
+      <w:r>
+        <w:rPr>
+          <w:rFonts w:ascii="Arial" w:hAnsi="Arial" w:cs="Arial"/>
+          <w:sz w:val="28"/>
+          <w:szCs w:val="28"/>
+        </w:rPr>
+        <w:t xml:space="preserve"> -6</w:t>
+      </w:r>
+    </w:p>
+    <w:p>
+      <w:pPr>
+        <w:spacing w:line="360" w:lineRule="auto"/>
+        <w:rPr>
+          <w:rFonts w:ascii="Arial" w:hAnsi="Arial" w:cs="Arial"/>
+          <w:sz w:val="28"/>
+          <w:szCs w:val="28"/>
+        </w:rPr>
+      </w:pPr>
+      <w:r>
+        <w:rPr>
+          <w:rFonts w:ascii="Arial" w:hAnsi="Arial" w:cs="Arial"/>
+          <w:sz w:val="28"/>
+          <w:szCs w:val="28"/>
+        </w:rPr>
+        <w:t>a &lt;&lt; 2</w:t>
       </w:r>
       <w:r>
         <w:rPr>
@@ -7301,6 +6765,105 @@
           <w:szCs w:val="28"/>
         </w:rPr>
         <w:tab/>
+        <w:t xml:space="preserve">// Left shift. result binary </w:t>
+      </w:r>
+      <w:r>
+        <w:rPr>
+          <w:rFonts w:ascii="Arial" w:hAnsi="Arial" w:cs="Arial"/>
+          <w:sz w:val="28"/>
+          <w:szCs w:val="28"/>
+        </w:rPr>
+        <w:t xml:space="preserve">010100...1010 </w:t>
+      </w:r>
+      <w:r>
+        <w:rPr>
+          <w:rFonts w:ascii="Arial" w:hAnsi="Arial" w:cs="Arial"/>
+          <w:sz w:val="28"/>
+          <w:szCs w:val="28"/>
+        </w:rPr>
+        <w:t xml:space="preserve">Result </w:t>
+      </w:r>
+      <w:r>
+        <w:rPr>
+          <w:rFonts w:ascii="Arial" w:hAnsi="Arial" w:cs="Arial"/>
+          <w:sz w:val="28"/>
+          <w:szCs w:val="28"/>
+        </w:rPr>
+        <w:t>(</w:t>
+      </w:r>
+      <w:r>
+        <w:rPr>
+          <w:rFonts w:ascii="Arial" w:hAnsi="Arial" w:cs="Arial"/>
+          <w:sz w:val="28"/>
+          <w:szCs w:val="28"/>
+        </w:rPr>
+        <w:t>decimal</w:t>
+      </w:r>
+      <w:r>
+        <w:rPr>
+          <w:rFonts w:ascii="Arial" w:hAnsi="Arial" w:cs="Arial"/>
+          <w:sz w:val="28"/>
+          <w:szCs w:val="28"/>
+        </w:rPr>
+        <w:t>)</w:t>
+      </w:r>
+      <w:r>
+        <w:rPr>
+          <w:rFonts w:ascii="Arial" w:hAnsi="Arial" w:cs="Arial"/>
+          <w:sz w:val="28"/>
+          <w:szCs w:val="28"/>
+        </w:rPr>
+        <w:t xml:space="preserve"> 20</w:t>
+      </w:r>
+    </w:p>
+    <w:p>
+      <w:pPr>
+        <w:spacing w:line="360" w:lineRule="auto"/>
+        <w:rPr>
+          <w:rFonts w:ascii="Arial" w:hAnsi="Arial" w:cs="Arial"/>
+          <w:sz w:val="28"/>
+          <w:szCs w:val="28"/>
+        </w:rPr>
+      </w:pPr>
+      <w:r>
+        <w:rPr>
+          <w:rFonts w:ascii="Arial" w:hAnsi="Arial" w:cs="Arial"/>
+          <w:sz w:val="28"/>
+          <w:szCs w:val="28"/>
+        </w:rPr>
+        <w:t xml:space="preserve">a </w:t>
+      </w:r>
+      <w:r>
+        <w:rPr>
+          <w:rFonts w:ascii="Arial" w:hAnsi="Arial" w:cs="Arial"/>
+          <w:sz w:val="28"/>
+          <w:szCs w:val="28"/>
+        </w:rPr>
+        <w:t>&gt;&gt;</w:t>
+      </w:r>
+      <w:r>
+        <w:rPr>
+          <w:rFonts w:ascii="Arial" w:hAnsi="Arial" w:cs="Arial"/>
+          <w:sz w:val="28"/>
+          <w:szCs w:val="28"/>
+        </w:rPr>
+        <w:t xml:space="preserve"> </w:t>
+      </w:r>
+      <w:r>
+        <w:rPr>
+          <w:rFonts w:ascii="Arial" w:hAnsi="Arial" w:cs="Arial"/>
+          <w:sz w:val="28"/>
+          <w:szCs w:val="28"/>
+        </w:rPr>
+        <w:t>1</w:t>
+      </w:r>
+      <w:r>
+        <w:rPr>
+          <w:rFonts w:ascii="Arial" w:hAnsi="Arial" w:cs="Arial"/>
+          <w:sz w:val="28"/>
+          <w:szCs w:val="28"/>
+        </w:rPr>
+        <w:t xml:space="preserve"> </w:t>
       </w:r>
       <w:r>
         <w:rPr>
@@ -7309,46 +6872,31 @@
           <w:szCs w:val="28"/>
         </w:rPr>
         <w:tab/>
-      </w:r>
-      <w:r>
-        <w:rPr>
-          <w:rFonts w:ascii="Arial" w:hAnsi="Arial" w:cs="Arial"/>
-          <w:sz w:val="28"/>
-          <w:szCs w:val="28"/>
-        </w:rPr>
-        <w:t xml:space="preserve">// Bitwise </w:t>
-      </w:r>
-      <w:r>
-        <w:rPr>
-          <w:rFonts w:ascii="Arial" w:hAnsi="Arial" w:cs="Arial"/>
-          <w:sz w:val="28"/>
-          <w:szCs w:val="28"/>
-        </w:rPr>
-        <w:t>NOT</w:t>
-      </w:r>
-      <w:r>
-        <w:rPr>
-          <w:rFonts w:ascii="Arial" w:hAnsi="Arial" w:cs="Arial"/>
-          <w:sz w:val="28"/>
-          <w:szCs w:val="28"/>
-        </w:rPr>
-        <w:t xml:space="preserve">. result binary </w:t>
-      </w:r>
-      <w:r>
-        <w:rPr>
-          <w:rFonts w:ascii="Arial" w:hAnsi="Arial" w:cs="Arial"/>
-          <w:sz w:val="28"/>
-          <w:szCs w:val="28"/>
-        </w:rPr>
-        <w:t>11111...1010 (depends on bit length)</w:t>
-      </w:r>
-      <w:r>
-        <w:rPr>
-          <w:rFonts w:ascii="Arial" w:hAnsi="Arial" w:cs="Arial"/>
-          <w:sz w:val="28"/>
-          <w:szCs w:val="28"/>
-        </w:rPr>
-        <w:t xml:space="preserve">. Result </w:t>
+        <w:t xml:space="preserve">// Right shift. result binary </w:t>
+      </w:r>
+      <w:r>
+        <w:rPr>
+          <w:rFonts w:ascii="Arial" w:hAnsi="Arial" w:cs="Arial"/>
+          <w:sz w:val="28"/>
+          <w:szCs w:val="28"/>
+        </w:rPr>
+        <w:t>0010</w:t>
+      </w:r>
+      <w:r>
+        <w:rPr>
+          <w:rFonts w:ascii="Arial" w:hAnsi="Arial" w:cs="Arial"/>
+          <w:sz w:val="28"/>
+          <w:szCs w:val="28"/>
+        </w:rPr>
+        <w:t xml:space="preserve">...1010 </w:t>
+      </w:r>
+      <w:r>
+        <w:rPr>
+          <w:rFonts w:ascii="Arial" w:hAnsi="Arial" w:cs="Arial"/>
+          <w:sz w:val="28"/>
+          <w:szCs w:val="28"/>
+        </w:rPr>
+        <w:t xml:space="preserve">Result </w:t>
       </w:r>
       <w:r>
         <w:rPr>
@@ -7380,6 +6928,40 @@
           <w:sz w:val="28"/>
           <w:szCs w:val="28"/>
         </w:rPr>
+        <w:t xml:space="preserve"> 2</w:t>
+      </w:r>
+    </w:p>
+    <w:p>
+      <w:pPr>
+        <w:spacing w:line="360" w:lineRule="auto"/>
+        <w:rPr>
+          <w:rFonts w:ascii="Arial" w:hAnsi="Arial" w:cs="Arial"/>
+          <w:sz w:val="28"/>
+          <w:szCs w:val="28"/>
+        </w:rPr>
+      </w:pPr>
+      <w:r>
+        <w:rPr>
+          <w:rFonts w:ascii="Arial" w:hAnsi="Arial" w:cs="Arial"/>
+          <w:sz w:val="28"/>
+          <w:szCs w:val="28"/>
+        </w:rPr>
+        <w:t xml:space="preserve">a </w:t>
+      </w:r>
+      <w:r>
+        <w:rPr>
+          <w:rFonts w:ascii="Arial" w:hAnsi="Arial" w:cs="Arial"/>
+          <w:sz w:val="28"/>
+          <w:szCs w:val="28"/>
+        </w:rPr>
+        <w:t>&gt;&gt;&gt;</w:t>
+      </w:r>
+      <w:r>
+        <w:rPr>
+          <w:rFonts w:ascii="Arial" w:hAnsi="Arial" w:cs="Arial"/>
+          <w:sz w:val="28"/>
+          <w:szCs w:val="28"/>
+        </w:rPr>
         <w:t xml:space="preserve"> </w:t>
       </w:r>
       <w:r>
@@ -7388,41 +6970,7 @@
           <w:sz w:val="28"/>
           <w:szCs w:val="28"/>
         </w:rPr>
-        <w:t>-</w:t>
-      </w:r>
-      <w:r>
-        <w:rPr>
-          <w:rFonts w:ascii="Arial" w:hAnsi="Arial" w:cs="Arial"/>
-          <w:sz w:val="28"/>
-          <w:szCs w:val="28"/>
-        </w:rPr>
-        <w:t>6</w:t>
-      </w:r>
-    </w:p>
-    <w:p>
-      <w:pPr>
-        <w:spacing w:line="360" w:lineRule="auto"/>
-        <w:rPr>
-          <w:rFonts w:ascii="Arial" w:hAnsi="Arial" w:cs="Arial"/>
-          <w:sz w:val="28"/>
-          <w:szCs w:val="28"/>
-        </w:rPr>
-      </w:pPr>
-      <w:r>
-        <w:rPr>
-          <w:rFonts w:ascii="Arial" w:hAnsi="Arial" w:cs="Arial"/>
-          <w:sz w:val="28"/>
-          <w:szCs w:val="28"/>
-        </w:rPr>
-        <w:t>a &lt;&lt; 2</w:t>
-      </w:r>
-      <w:r>
-        <w:rPr>
-          <w:rFonts w:ascii="Arial" w:hAnsi="Arial" w:cs="Arial"/>
-          <w:sz w:val="28"/>
-          <w:szCs w:val="28"/>
-        </w:rPr>
-        <w:t xml:space="preserve"> </w:t>
+        <w:t xml:space="preserve">1 </w:t>
       </w:r>
       <w:r>
         <w:rPr>
@@ -7431,146 +6979,7 @@
           <w:szCs w:val="28"/>
         </w:rPr>
         <w:tab/>
-        <w:t xml:space="preserve">// Left shift. </w:t>
-      </w:r>
-      <w:r>
-        <w:rPr>
-          <w:rFonts w:ascii="Arial" w:hAnsi="Arial" w:cs="Arial"/>
-          <w:sz w:val="28"/>
-          <w:szCs w:val="28"/>
-        </w:rPr>
-        <w:t xml:space="preserve">result binary </w:t>
-      </w:r>
-      <w:r>
-        <w:rPr>
-          <w:rFonts w:ascii="Arial" w:hAnsi="Arial" w:cs="Arial"/>
-          <w:sz w:val="28"/>
-          <w:szCs w:val="28"/>
-        </w:rPr>
-        <w:t xml:space="preserve">010100...1010 </w:t>
-      </w:r>
-      <w:r>
-        <w:rPr>
-          <w:rFonts w:ascii="Arial" w:hAnsi="Arial" w:cs="Arial"/>
-          <w:sz w:val="28"/>
-          <w:szCs w:val="28"/>
-        </w:rPr>
-        <w:t xml:space="preserve">Result </w:t>
-      </w:r>
-      <w:r>
-        <w:rPr>
-          <w:rFonts w:ascii="Arial" w:hAnsi="Arial" w:cs="Arial"/>
-          <w:sz w:val="28"/>
-          <w:szCs w:val="28"/>
-        </w:rPr>
-        <w:t>(</w:t>
-      </w:r>
-      <w:r>
-        <w:rPr>
-          <w:rFonts w:ascii="Arial" w:hAnsi="Arial" w:cs="Arial"/>
-          <w:sz w:val="28"/>
-          <w:szCs w:val="28"/>
-        </w:rPr>
-        <w:t>decimal</w:t>
-      </w:r>
-      <w:r>
-        <w:rPr>
-          <w:rFonts w:ascii="Arial" w:hAnsi="Arial" w:cs="Arial"/>
-          <w:sz w:val="28"/>
-          <w:szCs w:val="28"/>
-        </w:rPr>
-        <w:t>)</w:t>
-      </w:r>
-      <w:r>
-        <w:rPr>
-          <w:rFonts w:ascii="Arial" w:hAnsi="Arial" w:cs="Arial"/>
-          <w:sz w:val="28"/>
-          <w:szCs w:val="28"/>
-        </w:rPr>
-        <w:t xml:space="preserve"> </w:t>
-      </w:r>
-      <w:r>
-        <w:rPr>
-          <w:rFonts w:ascii="Arial" w:hAnsi="Arial" w:cs="Arial"/>
-          <w:sz w:val="28"/>
-          <w:szCs w:val="28"/>
-        </w:rPr>
-        <w:t>20</w:t>
-      </w:r>
-    </w:p>
-    <w:p>
-      <w:pPr>
-        <w:spacing w:line="360" w:lineRule="auto"/>
-        <w:rPr>
-          <w:rFonts w:ascii="Arial" w:hAnsi="Arial" w:cs="Arial"/>
-          <w:sz w:val="28"/>
-          <w:szCs w:val="28"/>
-        </w:rPr>
-      </w:pPr>
-      <w:r>
-        <w:rPr>
-          <w:rFonts w:ascii="Arial" w:hAnsi="Arial" w:cs="Arial"/>
-          <w:sz w:val="28"/>
-          <w:szCs w:val="28"/>
-        </w:rPr>
-        <w:t xml:space="preserve">a </w:t>
-      </w:r>
-      <w:r>
-        <w:rPr>
-          <w:rFonts w:ascii="Arial" w:hAnsi="Arial" w:cs="Arial"/>
-          <w:sz w:val="28"/>
-          <w:szCs w:val="28"/>
-        </w:rPr>
-        <w:t>&gt;&gt;</w:t>
-      </w:r>
-      <w:r>
-        <w:rPr>
-          <w:rFonts w:ascii="Arial" w:hAnsi="Arial" w:cs="Arial"/>
-          <w:sz w:val="28"/>
-          <w:szCs w:val="28"/>
-        </w:rPr>
-        <w:t xml:space="preserve"> </w:t>
-      </w:r>
-      <w:r>
-        <w:rPr>
-          <w:rFonts w:ascii="Arial" w:hAnsi="Arial" w:cs="Arial"/>
-          <w:sz w:val="28"/>
-          <w:szCs w:val="28"/>
-        </w:rPr>
-        <w:t>1</w:t>
-      </w:r>
-      <w:r>
-        <w:rPr>
-          <w:rFonts w:ascii="Arial" w:hAnsi="Arial" w:cs="Arial"/>
-          <w:sz w:val="28"/>
-          <w:szCs w:val="28"/>
-        </w:rPr>
-        <w:t xml:space="preserve"> </w:t>
-      </w:r>
-      <w:r>
-        <w:rPr>
-          <w:rFonts w:ascii="Arial" w:hAnsi="Arial" w:cs="Arial"/>
-          <w:sz w:val="28"/>
-          <w:szCs w:val="28"/>
-        </w:rPr>
-        <w:tab/>
-        <w:t xml:space="preserve">// </w:t>
-      </w:r>
-      <w:r>
-        <w:rPr>
-          <w:rFonts w:ascii="Arial" w:hAnsi="Arial" w:cs="Arial"/>
-          <w:sz w:val="28"/>
-          <w:szCs w:val="28"/>
-        </w:rPr>
-        <w:t>Right</w:t>
-      </w:r>
-      <w:r>
-        <w:rPr>
-          <w:rFonts w:ascii="Arial" w:hAnsi="Arial" w:cs="Arial"/>
-          <w:sz w:val="28"/>
-          <w:szCs w:val="28"/>
-        </w:rPr>
-        <w:t xml:space="preserve"> shift. result binary </w:t>
+        <w:t xml:space="preserve">// Unsigned right shift. result binary </w:t>
       </w:r>
       <w:r>
         <w:rPr>
@@ -7594,178 +7003,7 @@
           <w:sz w:val="28"/>
           <w:szCs w:val="28"/>
         </w:rPr>
-        <w:t xml:space="preserve">Result </w:t>
-      </w:r>
-      <w:r>
-        <w:rPr>
-          <w:rFonts w:ascii="Arial" w:hAnsi="Arial" w:cs="Arial"/>
-          <w:sz w:val="28"/>
-          <w:szCs w:val="28"/>
-        </w:rPr>
-        <w:t>(</w:t>
-      </w:r>
-      <w:r>
-        <w:rPr>
-          <w:rFonts w:ascii="Arial" w:hAnsi="Arial" w:cs="Arial"/>
-          <w:sz w:val="28"/>
-          <w:szCs w:val="28"/>
-        </w:rPr>
-        <w:t>decimal</w:t>
-      </w:r>
-      <w:r>
-        <w:rPr>
-          <w:rFonts w:ascii="Arial" w:hAnsi="Arial" w:cs="Arial"/>
-          <w:sz w:val="28"/>
-          <w:szCs w:val="28"/>
-        </w:rPr>
-        <w:t>)</w:t>
-      </w:r>
-      <w:r>
-        <w:rPr>
-          <w:rFonts w:ascii="Arial" w:hAnsi="Arial" w:cs="Arial"/>
-          <w:sz w:val="28"/>
-          <w:szCs w:val="28"/>
-        </w:rPr>
-        <w:t xml:space="preserve"> 2</w:t>
-      </w:r>
-    </w:p>
-    <w:p>
-      <w:pPr>
-        <w:spacing w:line="360" w:lineRule="auto"/>
-        <w:rPr>
-          <w:rFonts w:ascii="Arial" w:hAnsi="Arial" w:cs="Arial"/>
-          <w:sz w:val="28"/>
-          <w:szCs w:val="28"/>
-        </w:rPr>
-      </w:pPr>
-      <w:r>
-        <w:rPr>
-          <w:rFonts w:ascii="Arial" w:hAnsi="Arial" w:cs="Arial"/>
-          <w:sz w:val="28"/>
-          <w:szCs w:val="28"/>
-        </w:rPr>
-        <w:t xml:space="preserve">a </w:t>
-      </w:r>
-      <w:r>
-        <w:rPr>
-          <w:rFonts w:ascii="Arial" w:hAnsi="Arial" w:cs="Arial"/>
-          <w:sz w:val="28"/>
-          <w:szCs w:val="28"/>
-        </w:rPr>
-        <w:t>&gt;&gt;</w:t>
-      </w:r>
-      <w:r>
-        <w:rPr>
-          <w:rFonts w:ascii="Arial" w:hAnsi="Arial" w:cs="Arial"/>
-          <w:sz w:val="28"/>
-          <w:szCs w:val="28"/>
-        </w:rPr>
-        <w:t>&gt;</w:t>
-      </w:r>
-      <w:r>
-        <w:rPr>
-          <w:rFonts w:ascii="Arial" w:hAnsi="Arial" w:cs="Arial"/>
-          <w:sz w:val="28"/>
-          <w:szCs w:val="28"/>
-        </w:rPr>
-        <w:t xml:space="preserve"> </w:t>
-      </w:r>
-      <w:r>
-        <w:rPr>
-          <w:rFonts w:ascii="Arial" w:hAnsi="Arial" w:cs="Arial"/>
-          <w:sz w:val="28"/>
-          <w:szCs w:val="28"/>
-        </w:rPr>
-        <w:t>1</w:t>
-      </w:r>
-      <w:r>
-        <w:rPr>
-          <w:rFonts w:ascii="Arial" w:hAnsi="Arial" w:cs="Arial"/>
-          <w:sz w:val="28"/>
-          <w:szCs w:val="28"/>
-        </w:rPr>
-        <w:t xml:space="preserve"> </w:t>
-      </w:r>
-      <w:r>
-        <w:rPr>
-          <w:rFonts w:ascii="Arial" w:hAnsi="Arial" w:cs="Arial"/>
-          <w:sz w:val="28"/>
-          <w:szCs w:val="28"/>
-        </w:rPr>
-        <w:tab/>
-        <w:t xml:space="preserve">// </w:t>
-      </w:r>
-      <w:r>
-        <w:rPr>
-          <w:rFonts w:ascii="Arial" w:hAnsi="Arial" w:cs="Arial"/>
-          <w:sz w:val="28"/>
-          <w:szCs w:val="28"/>
-        </w:rPr>
-        <w:t>Unsigned r</w:t>
-      </w:r>
-      <w:r>
-        <w:rPr>
-          <w:rFonts w:ascii="Arial" w:hAnsi="Arial" w:cs="Arial"/>
-          <w:sz w:val="28"/>
-          <w:szCs w:val="28"/>
-        </w:rPr>
-        <w:t xml:space="preserve">ight shift. result binary </w:t>
-      </w:r>
-      <w:r>
-        <w:rPr>
-          <w:rFonts w:ascii="Arial" w:hAnsi="Arial" w:cs="Arial"/>
-          <w:sz w:val="28"/>
-          <w:szCs w:val="28"/>
-        </w:rPr>
-        <w:t>0010</w:t>
-      </w:r>
-      <w:r>
-        <w:rPr>
-          <w:rFonts w:ascii="Arial" w:hAnsi="Arial" w:cs="Arial"/>
-          <w:sz w:val="28"/>
-          <w:szCs w:val="28"/>
-        </w:rPr>
-        <w:t xml:space="preserve">...1010 </w:t>
-      </w:r>
-      <w:r>
-        <w:rPr>
-          <w:rFonts w:ascii="Arial" w:hAnsi="Arial" w:cs="Arial"/>
-          <w:sz w:val="28"/>
-          <w:szCs w:val="28"/>
-        </w:rPr>
-        <w:t xml:space="preserve">Result </w:t>
-      </w:r>
-      <w:r>
-        <w:rPr>
-          <w:rFonts w:ascii="Arial" w:hAnsi="Arial" w:cs="Arial"/>
-          <w:sz w:val="28"/>
-          <w:szCs w:val="28"/>
-        </w:rPr>
-        <w:t>(</w:t>
-      </w:r>
-      <w:r>
-        <w:rPr>
-          <w:rFonts w:ascii="Arial" w:hAnsi="Arial" w:cs="Arial"/>
-          <w:sz w:val="28"/>
-          <w:szCs w:val="28"/>
-        </w:rPr>
-        <w:t>decimal</w:t>
-      </w:r>
-      <w:r>
-        <w:rPr>
-          <w:rFonts w:ascii="Arial" w:hAnsi="Arial" w:cs="Arial"/>
-          <w:sz w:val="28"/>
-          <w:szCs w:val="28"/>
-        </w:rPr>
-        <w:t>)</w:t>
-      </w:r>
-      <w:r>
-        <w:rPr>
-          <w:rFonts w:ascii="Arial" w:hAnsi="Arial" w:cs="Arial"/>
-          <w:sz w:val="28"/>
-          <w:szCs w:val="28"/>
-        </w:rPr>
-        <w:t xml:space="preserve"> 2</w:t>
+        <w:t>Result (decimal) 2</w:t>
       </w:r>
     </w:p>
     <w:p>
@@ -8057,7 +7295,7 @@
           <w:sz w:val="28"/>
           <w:szCs w:val="28"/>
         </w:rPr>
-        <w:t xml:space="preserve"> v</w:t>
+        <w:t xml:space="preserve"> </w:t>
       </w:r>
       <w:proofErr w:type="spellStart"/>
       <w:r>
@@ -8066,7 +7304,7 @@
           <w:sz w:val="28"/>
           <w:szCs w:val="28"/>
         </w:rPr>
-        <w:t>alue_if_</w:t>
+        <w:t>value_if_</w:t>
       </w:r>
       <w:proofErr w:type="gramStart"/>
       <w:r>
@@ -16412,6 +15650,1437 @@
           <w:szCs w:val="28"/>
         </w:rPr>
       </w:pPr>
+    </w:p>
+    <w:p>
+      <w:pPr>
+        <w:spacing w:line="360" w:lineRule="auto"/>
+        <w:rPr>
+          <w:rFonts w:ascii="Arial" w:hAnsi="Arial" w:cs="Arial"/>
+          <w:sz w:val="28"/>
+          <w:szCs w:val="28"/>
+        </w:rPr>
+      </w:pPr>
+    </w:p>
+    <w:p>
+      <w:pPr>
+        <w:spacing w:line="360" w:lineRule="auto"/>
+        <w:rPr>
+          <w:rFonts w:ascii="Arial" w:hAnsi="Arial" w:cs="Arial"/>
+          <w:b/>
+          <w:bCs/>
+          <w:sz w:val="36"/>
+          <w:szCs w:val="36"/>
+        </w:rPr>
+      </w:pPr>
+      <w:r>
+        <w:rPr>
+          <w:rFonts w:ascii="Arial" w:hAnsi="Arial" w:cs="Arial"/>
+          <w:b/>
+          <w:bCs/>
+          <w:sz w:val="36"/>
+          <w:szCs w:val="36"/>
+        </w:rPr>
+        <w:t>Object Oriented Programing Concepts.</w:t>
+      </w:r>
+    </w:p>
+    <w:p>
+      <w:pPr>
+        <w:spacing w:line="360" w:lineRule="auto"/>
+        <w:rPr>
+          <w:rFonts w:ascii="Arial" w:hAnsi="Arial" w:cs="Arial"/>
+          <w:sz w:val="28"/>
+          <w:szCs w:val="28"/>
+        </w:rPr>
+      </w:pPr>
+      <w:r>
+        <w:rPr>
+          <w:rFonts w:ascii="Arial" w:hAnsi="Arial" w:cs="Arial"/>
+          <w:sz w:val="28"/>
+          <w:szCs w:val="28"/>
+        </w:rPr>
+        <w:t>Object-Oriented Programming (OOP) Principles in Java. OOP is a programming paradigm centered around the concept of "objects," which are instances of "classes." Java is fundamentally an object-oriented language, and understanding these principles is essential for writing well-structured, maintainable, and scalable code.</w:t>
+      </w:r>
+    </w:p>
+    <w:p>
+      <w:pPr>
+        <w:spacing w:line="360" w:lineRule="auto"/>
+        <w:rPr>
+          <w:rFonts w:ascii="Arial" w:hAnsi="Arial" w:cs="Arial"/>
+          <w:sz w:val="28"/>
+          <w:szCs w:val="28"/>
+        </w:rPr>
+      </w:pPr>
+      <w:r>
+        <w:rPr>
+          <w:rFonts w:ascii="Arial" w:hAnsi="Arial" w:cs="Arial"/>
+          <w:sz w:val="28"/>
+          <w:szCs w:val="28"/>
+        </w:rPr>
+        <w:t xml:space="preserve">Every object has property and </w:t>
+      </w:r>
+      <w:proofErr w:type="spellStart"/>
+      <w:r>
+        <w:rPr>
+          <w:rFonts w:ascii="Arial" w:hAnsi="Arial" w:cs="Arial"/>
+          <w:sz w:val="28"/>
+          <w:szCs w:val="28"/>
+        </w:rPr>
+        <w:t>behaviour</w:t>
+      </w:r>
+      <w:proofErr w:type="spellEnd"/>
+      <w:r>
+        <w:rPr>
+          <w:rFonts w:ascii="Arial" w:hAnsi="Arial" w:cs="Arial"/>
+          <w:sz w:val="28"/>
+          <w:szCs w:val="28"/>
+        </w:rPr>
+        <w:t>.</w:t>
+      </w:r>
+    </w:p>
+    <w:p>
+      <w:pPr>
+        <w:spacing w:line="360" w:lineRule="auto"/>
+        <w:rPr>
+          <w:rFonts w:ascii="Arial" w:hAnsi="Arial" w:cs="Arial"/>
+          <w:sz w:val="28"/>
+          <w:szCs w:val="28"/>
+        </w:rPr>
+      </w:pPr>
+      <w:r>
+        <w:rPr>
+          <w:rFonts w:ascii="Arial" w:hAnsi="Arial" w:cs="Arial"/>
+          <w:sz w:val="28"/>
+          <w:szCs w:val="28"/>
+        </w:rPr>
+        <w:t>To create an object we need a class, the blue print.</w:t>
+      </w:r>
+    </w:p>
+    <w:p>
+      <w:pPr>
+        <w:spacing w:line="360" w:lineRule="auto"/>
+        <w:rPr>
+          <w:rFonts w:ascii="Arial" w:hAnsi="Arial" w:cs="Arial"/>
+          <w:sz w:val="28"/>
+          <w:szCs w:val="28"/>
+        </w:rPr>
+      </w:pPr>
+      <w:r>
+        <w:rPr>
+          <w:rFonts w:ascii="Arial" w:hAnsi="Arial" w:cs="Arial"/>
+          <w:sz w:val="28"/>
+          <w:szCs w:val="28"/>
+        </w:rPr>
+        <w:t>JVM creates object in java.</w:t>
+      </w:r>
+    </w:p>
+    <w:p>
+      <w:pPr>
+        <w:spacing w:line="360" w:lineRule="auto"/>
+        <w:rPr>
+          <w:rFonts w:ascii="Arial" w:hAnsi="Arial" w:cs="Arial"/>
+          <w:sz w:val="28"/>
+          <w:szCs w:val="28"/>
+        </w:rPr>
+      </w:pPr>
+      <w:r>
+        <w:rPr>
+          <w:rFonts w:ascii="Arial" w:hAnsi="Arial" w:cs="Arial"/>
+          <w:sz w:val="28"/>
+          <w:szCs w:val="28"/>
+        </w:rPr>
+        <w:t xml:space="preserve">Class code </w:t>
+      </w:r>
+      <w:proofErr w:type="gramStart"/>
+      <w:r>
+        <w:rPr>
+          <w:rFonts w:ascii="Arial" w:hAnsi="Arial" w:cs="Arial"/>
+          <w:sz w:val="28"/>
+          <w:szCs w:val="28"/>
+        </w:rPr>
+        <w:t>get</w:t>
+      </w:r>
+      <w:proofErr w:type="gramEnd"/>
+      <w:r>
+        <w:rPr>
+          <w:rFonts w:ascii="Arial" w:hAnsi="Arial" w:cs="Arial"/>
+          <w:sz w:val="28"/>
+          <w:szCs w:val="28"/>
+        </w:rPr>
+        <w:t xml:space="preserve"> converted to byte code and it goes to JVM to create an object.</w:t>
+      </w:r>
+    </w:p>
+    <w:p>
+      <w:pPr>
+        <w:spacing w:line="360" w:lineRule="auto"/>
+        <w:rPr>
+          <w:rFonts w:ascii="Arial" w:hAnsi="Arial" w:cs="Arial"/>
+          <w:sz w:val="28"/>
+          <w:szCs w:val="28"/>
+        </w:rPr>
+      </w:pPr>
+    </w:p>
+    <w:p>
+      <w:pPr>
+        <w:spacing w:line="360" w:lineRule="auto"/>
+        <w:rPr>
+          <w:rFonts w:ascii="Arial" w:hAnsi="Arial" w:cs="Arial"/>
+          <w:sz w:val="28"/>
+          <w:szCs w:val="28"/>
+        </w:rPr>
+      </w:pPr>
+      <w:r>
+        <w:rPr>
+          <w:rFonts w:ascii="Arial" w:hAnsi="Arial" w:cs="Arial"/>
+          <w:sz w:val="28"/>
+          <w:szCs w:val="28"/>
+        </w:rPr>
+        <w:t>```Java</w:t>
+      </w:r>
+    </w:p>
+    <w:p>
+      <w:pPr>
+        <w:spacing w:line="360" w:lineRule="auto"/>
+        <w:rPr>
+          <w:rFonts w:ascii="Arial" w:hAnsi="Arial" w:cs="Arial"/>
+          <w:sz w:val="28"/>
+          <w:szCs w:val="28"/>
+        </w:rPr>
+      </w:pPr>
+      <w:r>
+        <w:rPr>
+          <w:rFonts w:ascii="Arial" w:hAnsi="Arial" w:cs="Arial"/>
+          <w:sz w:val="28"/>
+          <w:szCs w:val="28"/>
+        </w:rPr>
+        <w:t>class Calculator</w:t>
+      </w:r>
+    </w:p>
+    <w:p>
+      <w:pPr>
+        <w:spacing w:line="360" w:lineRule="auto"/>
+        <w:rPr>
+          <w:rFonts w:ascii="Arial" w:hAnsi="Arial" w:cs="Arial"/>
+          <w:sz w:val="28"/>
+          <w:szCs w:val="28"/>
+        </w:rPr>
+      </w:pPr>
+      <w:r>
+        <w:rPr>
+          <w:rFonts w:ascii="Arial" w:hAnsi="Arial" w:cs="Arial"/>
+          <w:sz w:val="28"/>
+          <w:szCs w:val="28"/>
+        </w:rPr>
+        <w:t xml:space="preserve">{ </w:t>
+      </w:r>
+    </w:p>
+    <w:p>
+      <w:pPr>
+        <w:spacing w:line="360" w:lineRule="auto"/>
+        <w:rPr>
+          <w:rFonts w:ascii="Arial" w:hAnsi="Arial" w:cs="Arial"/>
+          <w:sz w:val="28"/>
+          <w:szCs w:val="28"/>
+        </w:rPr>
+      </w:pPr>
+      <w:r>
+        <w:rPr>
+          <w:rFonts w:ascii="Arial" w:hAnsi="Arial" w:cs="Arial"/>
+          <w:sz w:val="28"/>
+          <w:szCs w:val="28"/>
+        </w:rPr>
+        <w:t>// variables inside a class at the are called Instance variable</w:t>
+      </w:r>
+    </w:p>
+    <w:p>
+      <w:pPr>
+        <w:spacing w:line="360" w:lineRule="auto"/>
+        <w:rPr>
+          <w:rFonts w:ascii="Arial" w:hAnsi="Arial" w:cs="Arial"/>
+          <w:sz w:val="28"/>
+          <w:szCs w:val="28"/>
+        </w:rPr>
+      </w:pPr>
+      <w:r>
+        <w:rPr>
+          <w:rFonts w:ascii="Arial" w:hAnsi="Arial" w:cs="Arial"/>
+          <w:sz w:val="28"/>
+          <w:szCs w:val="28"/>
+        </w:rPr>
+        <w:tab/>
+        <w:t>int ref = 4;</w:t>
+      </w:r>
+    </w:p>
+    <w:p>
+      <w:pPr>
+        <w:spacing w:line="360" w:lineRule="auto"/>
+        <w:rPr>
+          <w:rFonts w:ascii="Arial" w:hAnsi="Arial" w:cs="Arial"/>
+          <w:sz w:val="28"/>
+          <w:szCs w:val="28"/>
+        </w:rPr>
+      </w:pPr>
+      <w:r>
+        <w:rPr>
+          <w:rFonts w:ascii="Arial" w:hAnsi="Arial" w:cs="Arial"/>
+          <w:sz w:val="28"/>
+          <w:szCs w:val="28"/>
+        </w:rPr>
+        <w:t>// Method</w:t>
+      </w:r>
+      <w:r>
+        <w:rPr>
+          <w:rFonts w:ascii="Arial" w:hAnsi="Arial" w:cs="Arial"/>
+          <w:sz w:val="28"/>
+          <w:szCs w:val="28"/>
+        </w:rPr>
+        <w:t>s</w:t>
+      </w:r>
+    </w:p>
+    <w:p>
+      <w:pPr>
+        <w:spacing w:line="360" w:lineRule="auto"/>
+        <w:ind w:firstLine="720"/>
+        <w:rPr>
+          <w:rFonts w:ascii="Arial" w:hAnsi="Arial" w:cs="Arial"/>
+          <w:sz w:val="28"/>
+          <w:szCs w:val="28"/>
+        </w:rPr>
+      </w:pPr>
+      <w:r>
+        <w:rPr>
+          <w:rFonts w:ascii="Arial" w:hAnsi="Arial" w:cs="Arial"/>
+          <w:sz w:val="28"/>
+          <w:szCs w:val="28"/>
+        </w:rPr>
+        <w:t>p</w:t>
+      </w:r>
+      <w:r>
+        <w:rPr>
+          <w:rFonts w:ascii="Arial" w:hAnsi="Arial" w:cs="Arial"/>
+          <w:sz w:val="28"/>
+          <w:szCs w:val="28"/>
+        </w:rPr>
+        <w:t>ublic</w:t>
+      </w:r>
+      <w:r>
+        <w:rPr>
+          <w:rFonts w:ascii="Arial" w:hAnsi="Arial" w:cs="Arial"/>
+          <w:sz w:val="28"/>
+          <w:szCs w:val="28"/>
+        </w:rPr>
+        <w:t xml:space="preserve"> </w:t>
+      </w:r>
+      <w:r>
+        <w:rPr>
+          <w:rFonts w:ascii="Arial" w:hAnsi="Arial" w:cs="Arial"/>
+          <w:sz w:val="28"/>
+          <w:szCs w:val="28"/>
+        </w:rPr>
+        <w:t>void</w:t>
+      </w:r>
+      <w:r>
+        <w:rPr>
+          <w:rFonts w:ascii="Arial" w:hAnsi="Arial" w:cs="Arial"/>
+          <w:sz w:val="28"/>
+          <w:szCs w:val="28"/>
+        </w:rPr>
+        <w:t xml:space="preserve"> </w:t>
+      </w:r>
+      <w:proofErr w:type="spellStart"/>
+      <w:proofErr w:type="gramStart"/>
+      <w:r>
+        <w:rPr>
+          <w:rFonts w:ascii="Arial" w:hAnsi="Arial" w:cs="Arial"/>
+          <w:sz w:val="28"/>
+          <w:szCs w:val="28"/>
+        </w:rPr>
+        <w:t>inA</w:t>
+      </w:r>
+      <w:r>
+        <w:rPr>
+          <w:rFonts w:ascii="Arial" w:hAnsi="Arial" w:cs="Arial"/>
+          <w:sz w:val="28"/>
+          <w:szCs w:val="28"/>
+        </w:rPr>
+        <w:t>dd</w:t>
+      </w:r>
+      <w:proofErr w:type="spellEnd"/>
+      <w:r>
+        <w:rPr>
+          <w:rFonts w:ascii="Arial" w:hAnsi="Arial" w:cs="Arial"/>
+          <w:sz w:val="28"/>
+          <w:szCs w:val="28"/>
+        </w:rPr>
+        <w:t>(</w:t>
+      </w:r>
+      <w:proofErr w:type="gramEnd"/>
+      <w:r>
+        <w:rPr>
+          <w:rFonts w:ascii="Arial" w:hAnsi="Arial" w:cs="Arial"/>
+          <w:sz w:val="28"/>
+          <w:szCs w:val="28"/>
+        </w:rPr>
+        <w:t>)</w:t>
+      </w:r>
+    </w:p>
+    <w:p>
+      <w:pPr>
+        <w:spacing w:line="360" w:lineRule="auto"/>
+        <w:ind w:firstLine="720"/>
+        <w:rPr>
+          <w:rFonts w:ascii="Arial" w:hAnsi="Arial" w:cs="Arial"/>
+          <w:sz w:val="28"/>
+          <w:szCs w:val="28"/>
+        </w:rPr>
+      </w:pPr>
+      <w:r>
+        <w:rPr>
+          <w:rFonts w:ascii="Arial" w:hAnsi="Arial" w:cs="Arial"/>
+          <w:sz w:val="28"/>
+          <w:szCs w:val="28"/>
+        </w:rPr>
+        <w:t>{</w:t>
+      </w:r>
+    </w:p>
+    <w:p>
+      <w:pPr>
+        <w:spacing w:line="360" w:lineRule="auto"/>
+        <w:ind w:firstLine="720"/>
+        <w:rPr>
+          <w:rFonts w:ascii="Arial" w:hAnsi="Arial" w:cs="Arial"/>
+          <w:sz w:val="28"/>
+          <w:szCs w:val="28"/>
+        </w:rPr>
+      </w:pPr>
+      <w:r>
+        <w:rPr>
+          <w:rFonts w:ascii="Arial" w:hAnsi="Arial" w:cs="Arial"/>
+          <w:sz w:val="28"/>
+          <w:szCs w:val="28"/>
+        </w:rPr>
+        <w:tab/>
+      </w:r>
+      <w:proofErr w:type="spellStart"/>
+      <w:r>
+        <w:rPr>
+          <w:rFonts w:ascii="Arial" w:hAnsi="Arial" w:cs="Arial"/>
+          <w:sz w:val="28"/>
+          <w:szCs w:val="28"/>
+        </w:rPr>
+        <w:t>System.out.println</w:t>
+      </w:r>
+      <w:proofErr w:type="spellEnd"/>
+      <w:r>
+        <w:rPr>
+          <w:rFonts w:ascii="Arial" w:hAnsi="Arial" w:cs="Arial"/>
+          <w:sz w:val="28"/>
+          <w:szCs w:val="28"/>
+        </w:rPr>
+        <w:t>(“Inside add”);</w:t>
+      </w:r>
+    </w:p>
+    <w:p>
+      <w:pPr>
+        <w:spacing w:line="360" w:lineRule="auto"/>
+        <w:ind w:firstLine="720"/>
+        <w:rPr>
+          <w:rFonts w:ascii="Arial" w:hAnsi="Arial" w:cs="Arial"/>
+          <w:sz w:val="28"/>
+          <w:szCs w:val="28"/>
+        </w:rPr>
+      </w:pPr>
+      <w:r>
+        <w:rPr>
+          <w:rFonts w:ascii="Arial" w:hAnsi="Arial" w:cs="Arial"/>
+          <w:sz w:val="28"/>
+          <w:szCs w:val="28"/>
+        </w:rPr>
+        <w:tab/>
+      </w:r>
+    </w:p>
+    <w:p>
+      <w:pPr>
+        <w:spacing w:line="360" w:lineRule="auto"/>
+        <w:ind w:firstLine="720"/>
+        <w:rPr>
+          <w:rFonts w:ascii="Arial" w:hAnsi="Arial" w:cs="Arial"/>
+          <w:sz w:val="28"/>
+          <w:szCs w:val="28"/>
+        </w:rPr>
+      </w:pPr>
+      <w:r>
+        <w:rPr>
+          <w:rFonts w:ascii="Arial" w:hAnsi="Arial" w:cs="Arial"/>
+          <w:sz w:val="28"/>
+          <w:szCs w:val="28"/>
+        </w:rPr>
+        <w:t>}</w:t>
+      </w:r>
+    </w:p>
+    <w:p>
+      <w:pPr>
+        <w:spacing w:line="360" w:lineRule="auto"/>
+        <w:ind w:firstLine="720"/>
+        <w:rPr>
+          <w:rFonts w:ascii="Arial" w:hAnsi="Arial" w:cs="Arial"/>
+          <w:sz w:val="28"/>
+          <w:szCs w:val="28"/>
+        </w:rPr>
+      </w:pPr>
+    </w:p>
+    <w:p>
+      <w:pPr>
+        <w:spacing w:line="360" w:lineRule="auto"/>
+        <w:ind w:firstLine="720"/>
+        <w:rPr>
+          <w:rFonts w:ascii="Arial" w:hAnsi="Arial" w:cs="Arial"/>
+          <w:sz w:val="28"/>
+          <w:szCs w:val="28"/>
+        </w:rPr>
+      </w:pPr>
+      <w:r>
+        <w:rPr>
+          <w:rFonts w:ascii="Arial" w:hAnsi="Arial" w:cs="Arial"/>
+          <w:sz w:val="28"/>
+          <w:szCs w:val="28"/>
+        </w:rPr>
+        <w:t xml:space="preserve">public </w:t>
+      </w:r>
+      <w:r>
+        <w:rPr>
+          <w:rFonts w:ascii="Arial" w:hAnsi="Arial" w:cs="Arial"/>
+          <w:sz w:val="28"/>
+          <w:szCs w:val="28"/>
+        </w:rPr>
+        <w:t>int</w:t>
+      </w:r>
+      <w:r>
+        <w:rPr>
+          <w:rFonts w:ascii="Arial" w:hAnsi="Arial" w:cs="Arial"/>
+          <w:sz w:val="28"/>
+          <w:szCs w:val="28"/>
+        </w:rPr>
+        <w:t xml:space="preserve"> </w:t>
+      </w:r>
+      <w:proofErr w:type="gramStart"/>
+      <w:r>
+        <w:rPr>
+          <w:rFonts w:ascii="Arial" w:hAnsi="Arial" w:cs="Arial"/>
+          <w:sz w:val="28"/>
+          <w:szCs w:val="28"/>
+        </w:rPr>
+        <w:t>add(</w:t>
+      </w:r>
+      <w:proofErr w:type="gramEnd"/>
+      <w:r>
+        <w:rPr>
+          <w:rFonts w:ascii="Arial" w:hAnsi="Arial" w:cs="Arial"/>
+          <w:sz w:val="28"/>
+          <w:szCs w:val="28"/>
+        </w:rPr>
+        <w:t>int n1, int n2</w:t>
+      </w:r>
+      <w:r>
+        <w:rPr>
+          <w:rFonts w:ascii="Arial" w:hAnsi="Arial" w:cs="Arial"/>
+          <w:sz w:val="28"/>
+          <w:szCs w:val="28"/>
+        </w:rPr>
+        <w:t>)</w:t>
+      </w:r>
+    </w:p>
+    <w:p>
+      <w:pPr>
+        <w:spacing w:line="360" w:lineRule="auto"/>
+        <w:ind w:firstLine="720"/>
+        <w:rPr>
+          <w:rFonts w:ascii="Arial" w:hAnsi="Arial" w:cs="Arial"/>
+          <w:sz w:val="28"/>
+          <w:szCs w:val="28"/>
+        </w:rPr>
+      </w:pPr>
+      <w:r>
+        <w:rPr>
+          <w:rFonts w:ascii="Arial" w:hAnsi="Arial" w:cs="Arial"/>
+          <w:sz w:val="28"/>
+          <w:szCs w:val="28"/>
+        </w:rPr>
+        <w:lastRenderedPageBreak/>
+        <w:t>{</w:t>
+      </w:r>
+    </w:p>
+    <w:p>
+      <w:pPr>
+        <w:spacing w:line="360" w:lineRule="auto"/>
+        <w:ind w:firstLine="720"/>
+        <w:rPr>
+          <w:rFonts w:ascii="Arial" w:hAnsi="Arial" w:cs="Arial"/>
+          <w:sz w:val="28"/>
+          <w:szCs w:val="28"/>
+        </w:rPr>
+      </w:pPr>
+      <w:r>
+        <w:rPr>
+          <w:rFonts w:ascii="Arial" w:hAnsi="Arial" w:cs="Arial"/>
+          <w:sz w:val="28"/>
+          <w:szCs w:val="28"/>
+        </w:rPr>
+        <w:tab/>
+      </w:r>
+      <w:r>
+        <w:rPr>
+          <w:rFonts w:ascii="Arial" w:hAnsi="Arial" w:cs="Arial"/>
+          <w:sz w:val="28"/>
+          <w:szCs w:val="28"/>
+        </w:rPr>
+        <w:t>int result = n1 + n2;</w:t>
+      </w:r>
+    </w:p>
+    <w:p>
+      <w:pPr>
+        <w:spacing w:line="360" w:lineRule="auto"/>
+        <w:ind w:firstLine="720"/>
+        <w:rPr>
+          <w:rFonts w:ascii="Arial" w:hAnsi="Arial" w:cs="Arial"/>
+          <w:sz w:val="28"/>
+          <w:szCs w:val="28"/>
+        </w:rPr>
+      </w:pPr>
+      <w:r>
+        <w:rPr>
+          <w:rFonts w:ascii="Arial" w:hAnsi="Arial" w:cs="Arial"/>
+          <w:sz w:val="28"/>
+          <w:szCs w:val="28"/>
+        </w:rPr>
+        <w:tab/>
+        <w:t xml:space="preserve">Return </w:t>
+      </w:r>
+      <w:r>
+        <w:rPr>
+          <w:rFonts w:ascii="Arial" w:hAnsi="Arial" w:cs="Arial"/>
+          <w:sz w:val="28"/>
+          <w:szCs w:val="28"/>
+        </w:rPr>
+        <w:t>result</w:t>
+      </w:r>
+      <w:r>
+        <w:rPr>
+          <w:rFonts w:ascii="Arial" w:hAnsi="Arial" w:cs="Arial"/>
+          <w:sz w:val="28"/>
+          <w:szCs w:val="28"/>
+        </w:rPr>
+        <w:t>;</w:t>
+      </w:r>
+    </w:p>
+    <w:p>
+      <w:pPr>
+        <w:spacing w:line="360" w:lineRule="auto"/>
+        <w:ind w:firstLine="720"/>
+        <w:rPr>
+          <w:rFonts w:ascii="Arial" w:hAnsi="Arial" w:cs="Arial"/>
+          <w:sz w:val="28"/>
+          <w:szCs w:val="28"/>
+        </w:rPr>
+      </w:pPr>
+      <w:r>
+        <w:rPr>
+          <w:rFonts w:ascii="Arial" w:hAnsi="Arial" w:cs="Arial"/>
+          <w:sz w:val="28"/>
+          <w:szCs w:val="28"/>
+        </w:rPr>
+        <w:t>}</w:t>
+      </w:r>
+    </w:p>
+    <w:p>
+      <w:pPr>
+        <w:spacing w:line="360" w:lineRule="auto"/>
+        <w:ind w:firstLine="720"/>
+        <w:rPr>
+          <w:rFonts w:ascii="Arial" w:hAnsi="Arial" w:cs="Arial"/>
+          <w:sz w:val="28"/>
+          <w:szCs w:val="28"/>
+        </w:rPr>
+      </w:pPr>
+    </w:p>
+    <w:p>
+      <w:pPr>
+        <w:spacing w:line="360" w:lineRule="auto"/>
+        <w:rPr>
+          <w:rFonts w:ascii="Arial" w:hAnsi="Arial" w:cs="Arial"/>
+          <w:sz w:val="28"/>
+          <w:szCs w:val="28"/>
+        </w:rPr>
+      </w:pPr>
+      <w:r>
+        <w:rPr>
+          <w:rFonts w:ascii="Arial" w:hAnsi="Arial" w:cs="Arial"/>
+          <w:sz w:val="28"/>
+          <w:szCs w:val="28"/>
+        </w:rPr>
+        <w:t>}</w:t>
+      </w:r>
+    </w:p>
+    <w:p>
+      <w:pPr>
+        <w:spacing w:line="360" w:lineRule="auto"/>
+        <w:rPr>
+          <w:rFonts w:ascii="Arial" w:hAnsi="Arial" w:cs="Arial"/>
+          <w:sz w:val="28"/>
+          <w:szCs w:val="28"/>
+        </w:rPr>
+      </w:pPr>
+    </w:p>
+    <w:p>
+      <w:pPr>
+        <w:spacing w:line="360" w:lineRule="auto"/>
+        <w:rPr>
+          <w:rFonts w:ascii="Arial" w:hAnsi="Arial" w:cs="Arial"/>
+          <w:sz w:val="28"/>
+          <w:szCs w:val="28"/>
+        </w:rPr>
+      </w:pPr>
+      <w:r>
+        <w:rPr>
+          <w:rFonts w:ascii="Arial" w:hAnsi="Arial" w:cs="Arial"/>
+          <w:sz w:val="28"/>
+          <w:szCs w:val="28"/>
+        </w:rPr>
+        <w:t>p</w:t>
+      </w:r>
+      <w:r>
+        <w:rPr>
+          <w:rFonts w:ascii="Arial" w:hAnsi="Arial" w:cs="Arial"/>
+          <w:sz w:val="28"/>
+          <w:szCs w:val="28"/>
+        </w:rPr>
+        <w:t>ublic class Demo</w:t>
+      </w:r>
+    </w:p>
+    <w:p>
+      <w:pPr>
+        <w:spacing w:line="360" w:lineRule="auto"/>
+        <w:rPr>
+          <w:rFonts w:ascii="Arial" w:hAnsi="Arial" w:cs="Arial"/>
+          <w:sz w:val="28"/>
+          <w:szCs w:val="28"/>
+        </w:rPr>
+      </w:pPr>
+      <w:r>
+        <w:rPr>
+          <w:rFonts w:ascii="Arial" w:hAnsi="Arial" w:cs="Arial"/>
+          <w:sz w:val="28"/>
+          <w:szCs w:val="28"/>
+        </w:rPr>
+        <w:t>{</w:t>
+      </w:r>
+    </w:p>
+    <w:p>
+      <w:pPr>
+        <w:spacing w:line="360" w:lineRule="auto"/>
+        <w:rPr>
+          <w:rFonts w:ascii="Arial" w:hAnsi="Arial" w:cs="Arial"/>
+          <w:sz w:val="28"/>
+          <w:szCs w:val="28"/>
+        </w:rPr>
+      </w:pPr>
+      <w:r>
+        <w:rPr>
+          <w:rFonts w:ascii="Arial" w:hAnsi="Arial" w:cs="Arial"/>
+          <w:sz w:val="28"/>
+          <w:szCs w:val="28"/>
+        </w:rPr>
+        <w:tab/>
+      </w:r>
+      <w:r>
+        <w:rPr>
+          <w:rFonts w:ascii="Arial" w:hAnsi="Arial" w:cs="Arial"/>
+          <w:sz w:val="28"/>
+          <w:szCs w:val="28"/>
+        </w:rPr>
+        <w:t>p</w:t>
+      </w:r>
+      <w:r>
+        <w:rPr>
+          <w:rFonts w:ascii="Arial" w:hAnsi="Arial" w:cs="Arial"/>
+          <w:sz w:val="28"/>
+          <w:szCs w:val="28"/>
+        </w:rPr>
+        <w:t xml:space="preserve">ublic static void </w:t>
+      </w:r>
+      <w:proofErr w:type="gramStart"/>
+      <w:r>
+        <w:rPr>
+          <w:rFonts w:ascii="Arial" w:hAnsi="Arial" w:cs="Arial"/>
+          <w:sz w:val="28"/>
+          <w:szCs w:val="28"/>
+        </w:rPr>
+        <w:t>main(String[</w:t>
+      </w:r>
+      <w:proofErr w:type="gramEnd"/>
+      <w:r>
+        <w:rPr>
+          <w:rFonts w:ascii="Arial" w:hAnsi="Arial" w:cs="Arial"/>
+          <w:sz w:val="28"/>
+          <w:szCs w:val="28"/>
+        </w:rPr>
+        <w:t xml:space="preserve">] </w:t>
+      </w:r>
+      <w:proofErr w:type="spellStart"/>
+      <w:r>
+        <w:rPr>
+          <w:rFonts w:ascii="Arial" w:hAnsi="Arial" w:cs="Arial"/>
+          <w:sz w:val="28"/>
+          <w:szCs w:val="28"/>
+        </w:rPr>
+        <w:t>args</w:t>
+      </w:r>
+      <w:proofErr w:type="spellEnd"/>
+      <w:r>
+        <w:rPr>
+          <w:rFonts w:ascii="Arial" w:hAnsi="Arial" w:cs="Arial"/>
+          <w:sz w:val="28"/>
+          <w:szCs w:val="28"/>
+        </w:rPr>
+        <w:t xml:space="preserve">) </w:t>
+      </w:r>
+    </w:p>
+    <w:p>
+      <w:pPr>
+        <w:spacing w:line="360" w:lineRule="auto"/>
+        <w:ind w:firstLine="720"/>
+        <w:rPr>
+          <w:rFonts w:ascii="Arial" w:hAnsi="Arial" w:cs="Arial"/>
+          <w:sz w:val="28"/>
+          <w:szCs w:val="28"/>
+        </w:rPr>
+      </w:pPr>
+      <w:r>
+        <w:rPr>
+          <w:rFonts w:ascii="Arial" w:hAnsi="Arial" w:cs="Arial"/>
+          <w:sz w:val="28"/>
+          <w:szCs w:val="28"/>
+        </w:rPr>
+        <w:t>{</w:t>
+      </w:r>
+    </w:p>
+    <w:p>
+      <w:pPr>
+        <w:spacing w:line="360" w:lineRule="auto"/>
+        <w:ind w:firstLine="720"/>
+        <w:rPr>
+          <w:rFonts w:ascii="Arial" w:hAnsi="Arial" w:cs="Arial"/>
+          <w:sz w:val="28"/>
+          <w:szCs w:val="28"/>
+        </w:rPr>
+      </w:pPr>
+      <w:r>
+        <w:rPr>
+          <w:rFonts w:ascii="Arial" w:hAnsi="Arial" w:cs="Arial"/>
+          <w:sz w:val="28"/>
+          <w:szCs w:val="28"/>
+        </w:rPr>
+        <w:tab/>
+      </w:r>
+      <w:r>
+        <w:rPr>
+          <w:rFonts w:ascii="Arial" w:hAnsi="Arial" w:cs="Arial"/>
+          <w:sz w:val="28"/>
+          <w:szCs w:val="28"/>
+        </w:rPr>
+        <w:t>// Stage 1</w:t>
+      </w:r>
+    </w:p>
+    <w:p>
+      <w:pPr>
+        <w:spacing w:line="360" w:lineRule="auto"/>
+        <w:ind w:left="720" w:firstLine="720"/>
+        <w:rPr>
+          <w:rFonts w:ascii="Arial" w:hAnsi="Arial" w:cs="Arial"/>
+          <w:sz w:val="28"/>
+          <w:szCs w:val="28"/>
+        </w:rPr>
+      </w:pPr>
+      <w:r>
+        <w:rPr>
+          <w:rFonts w:ascii="Arial" w:hAnsi="Arial" w:cs="Arial"/>
+          <w:sz w:val="28"/>
+          <w:szCs w:val="28"/>
+        </w:rPr>
+        <w:t>i</w:t>
+      </w:r>
+      <w:r>
+        <w:rPr>
+          <w:rFonts w:ascii="Arial" w:hAnsi="Arial" w:cs="Arial"/>
+          <w:sz w:val="28"/>
+          <w:szCs w:val="28"/>
+        </w:rPr>
+        <w:t>nt num1 = 3;</w:t>
+      </w:r>
+    </w:p>
+    <w:p>
+      <w:pPr>
+        <w:spacing w:line="360" w:lineRule="auto"/>
+        <w:ind w:firstLine="720"/>
+        <w:rPr>
+          <w:rFonts w:ascii="Arial" w:hAnsi="Arial" w:cs="Arial"/>
+          <w:sz w:val="28"/>
+          <w:szCs w:val="28"/>
+        </w:rPr>
+      </w:pPr>
+      <w:r>
+        <w:rPr>
+          <w:rFonts w:ascii="Arial" w:hAnsi="Arial" w:cs="Arial"/>
+          <w:sz w:val="28"/>
+          <w:szCs w:val="28"/>
+        </w:rPr>
+        <w:tab/>
+      </w:r>
+      <w:r>
+        <w:rPr>
+          <w:rFonts w:ascii="Arial" w:hAnsi="Arial" w:cs="Arial"/>
+          <w:sz w:val="28"/>
+          <w:szCs w:val="28"/>
+        </w:rPr>
+        <w:t>i</w:t>
+      </w:r>
+      <w:r>
+        <w:rPr>
+          <w:rFonts w:ascii="Arial" w:hAnsi="Arial" w:cs="Arial"/>
+          <w:sz w:val="28"/>
+          <w:szCs w:val="28"/>
+        </w:rPr>
+        <w:t>nt num2 = 4;</w:t>
+      </w:r>
+    </w:p>
+    <w:p>
+      <w:pPr>
+        <w:spacing w:line="360" w:lineRule="auto"/>
+        <w:ind w:firstLine="720"/>
+        <w:rPr>
+          <w:rFonts w:ascii="Arial" w:hAnsi="Arial" w:cs="Arial"/>
+          <w:sz w:val="28"/>
+          <w:szCs w:val="28"/>
+        </w:rPr>
+      </w:pPr>
+      <w:r>
+        <w:rPr>
+          <w:rFonts w:ascii="Arial" w:hAnsi="Arial" w:cs="Arial"/>
+          <w:sz w:val="28"/>
+          <w:szCs w:val="28"/>
+        </w:rPr>
+        <w:tab/>
+        <w:t xml:space="preserve">int result = num1 + num2; </w:t>
+      </w:r>
+      <w:r>
+        <w:rPr>
+          <w:rFonts w:ascii="Arial" w:hAnsi="Arial" w:cs="Arial"/>
+          <w:sz w:val="28"/>
+          <w:szCs w:val="28"/>
+        </w:rPr>
+        <w:tab/>
+        <w:t xml:space="preserve">// action or </w:t>
+      </w:r>
+      <w:proofErr w:type="spellStart"/>
+      <w:r>
+        <w:rPr>
+          <w:rFonts w:ascii="Arial" w:hAnsi="Arial" w:cs="Arial"/>
+          <w:sz w:val="28"/>
+          <w:szCs w:val="28"/>
+        </w:rPr>
+        <w:t>behaviour</w:t>
+      </w:r>
+      <w:proofErr w:type="spellEnd"/>
+    </w:p>
+    <w:p>
+      <w:pPr>
+        <w:spacing w:line="360" w:lineRule="auto"/>
+        <w:ind w:firstLine="720"/>
+        <w:rPr>
+          <w:rFonts w:ascii="Arial" w:hAnsi="Arial" w:cs="Arial"/>
+          <w:sz w:val="28"/>
+          <w:szCs w:val="28"/>
+        </w:rPr>
+      </w:pPr>
+      <w:r>
+        <w:rPr>
+          <w:rFonts w:ascii="Arial" w:hAnsi="Arial" w:cs="Arial"/>
+          <w:sz w:val="28"/>
+          <w:szCs w:val="28"/>
+        </w:rPr>
+        <w:tab/>
+      </w:r>
+      <w:proofErr w:type="spellStart"/>
+      <w:r>
+        <w:rPr>
+          <w:rFonts w:ascii="Arial" w:hAnsi="Arial" w:cs="Arial"/>
+          <w:sz w:val="28"/>
+          <w:szCs w:val="28"/>
+        </w:rPr>
+        <w:t>System.out.println</w:t>
+      </w:r>
+      <w:proofErr w:type="spellEnd"/>
+      <w:r>
+        <w:rPr>
+          <w:rFonts w:ascii="Arial" w:hAnsi="Arial" w:cs="Arial"/>
+          <w:sz w:val="28"/>
+          <w:szCs w:val="28"/>
+        </w:rPr>
+        <w:t>(</w:t>
+      </w:r>
+      <w:r>
+        <w:rPr>
+          <w:rFonts w:ascii="Arial" w:hAnsi="Arial" w:cs="Arial"/>
+          <w:sz w:val="28"/>
+          <w:szCs w:val="28"/>
+        </w:rPr>
+        <w:t>result</w:t>
+      </w:r>
+      <w:r>
+        <w:rPr>
+          <w:rFonts w:ascii="Arial" w:hAnsi="Arial" w:cs="Arial"/>
+          <w:sz w:val="28"/>
+          <w:szCs w:val="28"/>
+        </w:rPr>
+        <w:t>)</w:t>
+      </w:r>
+      <w:r>
+        <w:rPr>
+          <w:rFonts w:ascii="Arial" w:hAnsi="Arial" w:cs="Arial"/>
+          <w:sz w:val="28"/>
+          <w:szCs w:val="28"/>
+        </w:rPr>
+        <w:t>;</w:t>
+      </w:r>
+    </w:p>
+    <w:p>
+      <w:pPr>
+        <w:spacing w:line="360" w:lineRule="auto"/>
+        <w:ind w:firstLine="720"/>
+        <w:rPr>
+          <w:rFonts w:ascii="Arial" w:hAnsi="Arial" w:cs="Arial"/>
+          <w:sz w:val="28"/>
+          <w:szCs w:val="28"/>
+        </w:rPr>
+      </w:pPr>
+      <w:r>
+        <w:rPr>
+          <w:rFonts w:ascii="Arial" w:hAnsi="Arial" w:cs="Arial"/>
+          <w:sz w:val="28"/>
+          <w:szCs w:val="28"/>
+        </w:rPr>
+        <w:tab/>
+      </w:r>
+    </w:p>
+    <w:p>
+      <w:pPr>
+        <w:spacing w:line="360" w:lineRule="auto"/>
+        <w:ind w:firstLine="720"/>
+        <w:rPr>
+          <w:rFonts w:ascii="Arial" w:hAnsi="Arial" w:cs="Arial"/>
+          <w:sz w:val="28"/>
+          <w:szCs w:val="28"/>
+        </w:rPr>
+      </w:pPr>
+      <w:r>
+        <w:rPr>
+          <w:rFonts w:ascii="Arial" w:hAnsi="Arial" w:cs="Arial"/>
+          <w:sz w:val="28"/>
+          <w:szCs w:val="28"/>
+        </w:rPr>
+        <w:tab/>
+        <w:t>// Stage 2</w:t>
+      </w:r>
+    </w:p>
+    <w:p>
+      <w:pPr>
+        <w:spacing w:line="360" w:lineRule="auto"/>
+        <w:rPr>
+          <w:rFonts w:ascii="Arial" w:hAnsi="Arial" w:cs="Arial"/>
+          <w:sz w:val="28"/>
+          <w:szCs w:val="28"/>
+        </w:rPr>
+      </w:pPr>
+      <w:r>
+        <w:rPr>
+          <w:rFonts w:ascii="Arial" w:hAnsi="Arial" w:cs="Arial"/>
+          <w:sz w:val="28"/>
+          <w:szCs w:val="28"/>
+        </w:rPr>
+        <w:tab/>
+      </w:r>
+      <w:r>
+        <w:rPr>
+          <w:rFonts w:ascii="Arial" w:hAnsi="Arial" w:cs="Arial"/>
+          <w:sz w:val="28"/>
+          <w:szCs w:val="28"/>
+        </w:rPr>
+        <w:tab/>
+      </w:r>
+      <w:r>
+        <w:rPr>
+          <w:rFonts w:ascii="Arial" w:hAnsi="Arial" w:cs="Arial"/>
+          <w:sz w:val="28"/>
+          <w:szCs w:val="28"/>
+        </w:rPr>
+        <w:t xml:space="preserve">// To use the above created </w:t>
+      </w:r>
+      <w:proofErr w:type="gramStart"/>
+      <w:r>
+        <w:rPr>
+          <w:rFonts w:ascii="Arial" w:hAnsi="Arial" w:cs="Arial"/>
+          <w:sz w:val="28"/>
+          <w:szCs w:val="28"/>
+        </w:rPr>
+        <w:t>class</w:t>
+      </w:r>
+      <w:proofErr w:type="gramEnd"/>
+      <w:r>
+        <w:rPr>
+          <w:rFonts w:ascii="Arial" w:hAnsi="Arial" w:cs="Arial"/>
+          <w:sz w:val="28"/>
+          <w:szCs w:val="28"/>
+        </w:rPr>
+        <w:t xml:space="preserve"> we need to create an object in </w:t>
+      </w:r>
+      <w:proofErr w:type="gramStart"/>
+      <w:r>
+        <w:rPr>
+          <w:rFonts w:ascii="Arial" w:hAnsi="Arial" w:cs="Arial"/>
+          <w:sz w:val="28"/>
+          <w:szCs w:val="28"/>
+        </w:rPr>
+        <w:t>our</w:t>
+      </w:r>
+      <w:proofErr w:type="gramEnd"/>
+    </w:p>
+    <w:p>
+      <w:pPr>
+        <w:spacing w:line="360" w:lineRule="auto"/>
+        <w:ind w:left="720" w:firstLine="720"/>
+        <w:rPr>
+          <w:rFonts w:ascii="Arial" w:hAnsi="Arial" w:cs="Arial"/>
+          <w:sz w:val="28"/>
+          <w:szCs w:val="28"/>
+        </w:rPr>
+      </w:pPr>
+      <w:r>
+        <w:rPr>
+          <w:rFonts w:ascii="Arial" w:hAnsi="Arial" w:cs="Arial"/>
+          <w:sz w:val="28"/>
+          <w:szCs w:val="28"/>
+        </w:rPr>
+        <w:t>current class</w:t>
+      </w:r>
+      <w:r>
+        <w:rPr>
+          <w:rFonts w:ascii="Arial" w:hAnsi="Arial" w:cs="Arial"/>
+          <w:sz w:val="28"/>
+          <w:szCs w:val="28"/>
+        </w:rPr>
+        <w:t>.</w:t>
+      </w:r>
+    </w:p>
+    <w:p>
+      <w:pPr>
+        <w:spacing w:line="360" w:lineRule="auto"/>
+        <w:ind w:left="720" w:firstLine="720"/>
+        <w:rPr>
+          <w:rFonts w:ascii="Arial" w:hAnsi="Arial" w:cs="Arial"/>
+          <w:sz w:val="28"/>
+          <w:szCs w:val="28"/>
+        </w:rPr>
+      </w:pPr>
+      <w:r>
+        <w:rPr>
+          <w:rFonts w:ascii="Arial" w:hAnsi="Arial" w:cs="Arial"/>
+          <w:sz w:val="28"/>
+          <w:szCs w:val="28"/>
+        </w:rPr>
+        <w:t xml:space="preserve">Calculator calc = new </w:t>
+      </w:r>
+      <w:proofErr w:type="gramStart"/>
+      <w:r>
+        <w:rPr>
+          <w:rFonts w:ascii="Arial" w:hAnsi="Arial" w:cs="Arial"/>
+          <w:sz w:val="28"/>
+          <w:szCs w:val="28"/>
+        </w:rPr>
+        <w:t>Calculator(</w:t>
+      </w:r>
+      <w:proofErr w:type="gramEnd"/>
+      <w:r>
+        <w:rPr>
+          <w:rFonts w:ascii="Arial" w:hAnsi="Arial" w:cs="Arial"/>
+          <w:sz w:val="28"/>
+          <w:szCs w:val="28"/>
+        </w:rPr>
+        <w:t xml:space="preserve">); </w:t>
+      </w:r>
+    </w:p>
+    <w:p>
+      <w:pPr>
+        <w:spacing w:line="360" w:lineRule="auto"/>
+        <w:ind w:left="720" w:firstLine="720"/>
+        <w:rPr>
+          <w:rFonts w:ascii="Arial" w:hAnsi="Arial" w:cs="Arial"/>
+          <w:sz w:val="28"/>
+          <w:szCs w:val="28"/>
+        </w:rPr>
+      </w:pPr>
+      <w:r>
+        <w:rPr>
+          <w:rFonts w:ascii="Arial" w:hAnsi="Arial" w:cs="Arial"/>
+          <w:sz w:val="28"/>
+          <w:szCs w:val="28"/>
+        </w:rPr>
+        <w:t>// Calculator is the class name, calc is the reference variable.</w:t>
+      </w:r>
+    </w:p>
+    <w:p>
+      <w:pPr>
+        <w:spacing w:line="360" w:lineRule="auto"/>
+        <w:ind w:left="720" w:firstLine="720"/>
+        <w:rPr>
+          <w:rFonts w:ascii="Arial" w:hAnsi="Arial" w:cs="Arial"/>
+          <w:sz w:val="28"/>
+          <w:szCs w:val="28"/>
+        </w:rPr>
+      </w:pPr>
+      <w:r>
+        <w:rPr>
+          <w:rFonts w:ascii="Arial" w:hAnsi="Arial" w:cs="Arial"/>
+          <w:sz w:val="28"/>
+          <w:szCs w:val="28"/>
+        </w:rPr>
+        <w:t xml:space="preserve">// Created an object of type Calculator using Calculator class </w:t>
+      </w:r>
+    </w:p>
+    <w:p>
+      <w:pPr>
+        <w:spacing w:line="360" w:lineRule="auto"/>
+        <w:ind w:left="720" w:firstLine="720"/>
+        <w:rPr>
+          <w:rFonts w:ascii="Arial" w:hAnsi="Arial" w:cs="Arial"/>
+          <w:sz w:val="28"/>
+          <w:szCs w:val="28"/>
+        </w:rPr>
+      </w:pPr>
+      <w:r>
+        <w:rPr>
+          <w:rFonts w:ascii="Arial" w:hAnsi="Arial" w:cs="Arial"/>
+          <w:sz w:val="28"/>
+          <w:szCs w:val="28"/>
+        </w:rPr>
+        <w:t>(Blueprint).</w:t>
+      </w:r>
+    </w:p>
+    <w:p>
+      <w:pPr>
+        <w:spacing w:line="360" w:lineRule="auto"/>
+        <w:ind w:left="720" w:firstLine="720"/>
+        <w:rPr>
+          <w:rFonts w:ascii="Arial" w:hAnsi="Arial" w:cs="Arial"/>
+          <w:sz w:val="28"/>
+          <w:szCs w:val="28"/>
+        </w:rPr>
+      </w:pPr>
+      <w:r>
+        <w:rPr>
+          <w:rFonts w:ascii="Arial" w:hAnsi="Arial" w:cs="Arial"/>
+          <w:sz w:val="28"/>
+          <w:szCs w:val="28"/>
+        </w:rPr>
+        <w:t>// now calling the method inside Calculator class using newly created object.</w:t>
+      </w:r>
+    </w:p>
+    <w:p>
+      <w:pPr>
+        <w:spacing w:line="360" w:lineRule="auto"/>
+        <w:ind w:left="720" w:firstLine="720"/>
+        <w:rPr>
+          <w:rFonts w:ascii="Arial" w:hAnsi="Arial" w:cs="Arial"/>
+          <w:sz w:val="28"/>
+          <w:szCs w:val="28"/>
+        </w:rPr>
+      </w:pPr>
+      <w:proofErr w:type="spellStart"/>
+      <w:proofErr w:type="gramStart"/>
+      <w:r>
+        <w:rPr>
+          <w:rFonts w:ascii="Arial" w:hAnsi="Arial" w:cs="Arial"/>
+          <w:sz w:val="28"/>
+          <w:szCs w:val="28"/>
+        </w:rPr>
+        <w:t>calc.inAdd</w:t>
+      </w:r>
+      <w:proofErr w:type="spellEnd"/>
+      <w:proofErr w:type="gramEnd"/>
+      <w:r>
+        <w:rPr>
+          <w:rFonts w:ascii="Arial" w:hAnsi="Arial" w:cs="Arial"/>
+          <w:sz w:val="28"/>
+          <w:szCs w:val="28"/>
+        </w:rPr>
+        <w:t>();</w:t>
+      </w:r>
+    </w:p>
+    <w:p>
+      <w:pPr>
+        <w:spacing w:line="360" w:lineRule="auto"/>
+        <w:ind w:left="720" w:firstLine="720"/>
+        <w:rPr>
+          <w:rFonts w:ascii="Arial" w:hAnsi="Arial" w:cs="Arial"/>
+          <w:sz w:val="28"/>
+          <w:szCs w:val="28"/>
+        </w:rPr>
+      </w:pPr>
+      <w:r>
+        <w:rPr>
+          <w:rFonts w:ascii="Arial" w:hAnsi="Arial" w:cs="Arial"/>
+          <w:sz w:val="28"/>
+          <w:szCs w:val="28"/>
+        </w:rPr>
+        <w:t xml:space="preserve">calc </w:t>
+      </w:r>
+      <w:proofErr w:type="gramStart"/>
+      <w:r>
+        <w:rPr>
+          <w:rFonts w:ascii="Arial" w:hAnsi="Arial" w:cs="Arial"/>
+          <w:sz w:val="28"/>
+          <w:szCs w:val="28"/>
+        </w:rPr>
+        <w:t>add( num</w:t>
+      </w:r>
+      <w:proofErr w:type="gramEnd"/>
+      <w:r>
+        <w:rPr>
+          <w:rFonts w:ascii="Arial" w:hAnsi="Arial" w:cs="Arial"/>
+          <w:sz w:val="28"/>
+          <w:szCs w:val="28"/>
+        </w:rPr>
+        <w:t>1, num</w:t>
+      </w:r>
+      <w:proofErr w:type="gramStart"/>
+      <w:r>
+        <w:rPr>
+          <w:rFonts w:ascii="Arial" w:hAnsi="Arial" w:cs="Arial"/>
+          <w:sz w:val="28"/>
+          <w:szCs w:val="28"/>
+        </w:rPr>
+        <w:t>2 )</w:t>
+      </w:r>
+      <w:proofErr w:type="gramEnd"/>
+      <w:r>
+        <w:rPr>
+          <w:rFonts w:ascii="Arial" w:hAnsi="Arial" w:cs="Arial"/>
+          <w:sz w:val="28"/>
+          <w:szCs w:val="28"/>
+        </w:rPr>
+        <w:t>;</w:t>
+      </w:r>
+    </w:p>
+    <w:p>
+      <w:pPr>
+        <w:spacing w:line="360" w:lineRule="auto"/>
+        <w:ind w:firstLine="720"/>
+        <w:rPr>
+          <w:rFonts w:ascii="Arial" w:hAnsi="Arial" w:cs="Arial"/>
+          <w:sz w:val="28"/>
+          <w:szCs w:val="28"/>
+        </w:rPr>
+      </w:pPr>
+      <w:r>
+        <w:rPr>
+          <w:rFonts w:ascii="Arial" w:hAnsi="Arial" w:cs="Arial"/>
+          <w:sz w:val="28"/>
+          <w:szCs w:val="28"/>
+        </w:rPr>
+        <w:tab/>
+      </w:r>
+    </w:p>
+    <w:p>
+      <w:pPr>
+        <w:spacing w:line="360" w:lineRule="auto"/>
+        <w:ind w:firstLine="720"/>
+        <w:rPr>
+          <w:rFonts w:ascii="Arial" w:hAnsi="Arial" w:cs="Arial"/>
+          <w:sz w:val="28"/>
+          <w:szCs w:val="28"/>
+        </w:rPr>
+      </w:pPr>
+      <w:r>
+        <w:rPr>
+          <w:rFonts w:ascii="Arial" w:hAnsi="Arial" w:cs="Arial"/>
+          <w:sz w:val="28"/>
+          <w:szCs w:val="28"/>
+        </w:rPr>
+        <w:t>}</w:t>
+      </w:r>
+    </w:p>
+    <w:p>
+      <w:pPr>
+        <w:spacing w:line="360" w:lineRule="auto"/>
+        <w:rPr>
+          <w:rFonts w:ascii="Arial" w:hAnsi="Arial" w:cs="Arial"/>
+          <w:sz w:val="28"/>
+          <w:szCs w:val="28"/>
+        </w:rPr>
+      </w:pPr>
+      <w:r>
+        <w:rPr>
+          <w:rFonts w:ascii="Arial" w:hAnsi="Arial" w:cs="Arial"/>
+          <w:sz w:val="28"/>
+          <w:szCs w:val="28"/>
+        </w:rPr>
+        <w:t>}</w:t>
+      </w:r>
+    </w:p>
+    <w:p>
+      <w:pPr>
+        <w:spacing w:line="360" w:lineRule="auto"/>
+        <w:rPr>
+          <w:rFonts w:ascii="Arial" w:hAnsi="Arial" w:cs="Arial"/>
+          <w:sz w:val="28"/>
+          <w:szCs w:val="28"/>
+        </w:rPr>
+      </w:pPr>
+    </w:p>
+    <w:p>
+      <w:pPr>
+        <w:spacing w:line="360" w:lineRule="auto"/>
+        <w:rPr>
+          <w:rFonts w:ascii="Arial" w:hAnsi="Arial" w:cs="Arial"/>
+          <w:sz w:val="28"/>
+          <w:szCs w:val="28"/>
+        </w:rPr>
+      </w:pPr>
+      <w:r>
+        <w:rPr>
+          <w:rFonts w:ascii="Arial" w:hAnsi="Arial" w:cs="Arial"/>
+          <w:sz w:val="28"/>
+          <w:szCs w:val="28"/>
+        </w:rPr>
+        <w:t>```</w:t>
+      </w:r>
+    </w:p>
+    <w:p>
+      <w:pPr>
+        <w:spacing w:line="360" w:lineRule="auto"/>
+        <w:rPr>
+          <w:rFonts w:ascii="Arial" w:hAnsi="Arial" w:cs="Arial"/>
+          <w:sz w:val="28"/>
+          <w:szCs w:val="28"/>
+        </w:rPr>
+      </w:pPr>
+      <w:r>
+        <w:rPr>
+          <w:rFonts w:ascii="Arial" w:hAnsi="Arial" w:cs="Arial"/>
+          <w:sz w:val="28"/>
+          <w:szCs w:val="28"/>
+        </w:rPr>
+        <w:lastRenderedPageBreak/>
+        <w:tab/>
+      </w:r>
     </w:p>
     <w:sectPr>
       <w:pgSz w:w="11900" w:h="16840"/>

</xml_diff>